<commit_message>
Actualización de la memoria del proyecto
He analizado  los datos ofrecidos por AEMET en los ficheros JSON.
</commit_message>
<xml_diff>
--- a/PI - Proyecto Meteo Tower completo borrador v1 20230521.docx
+++ b/PI - Proyecto Meteo Tower completo borrador v1 20230521.docx
@@ -928,7 +928,7 @@
       </w:pPr>
       <w:bookmarkStart w:id="23" w:name="_Toc37758881"/>
       <w:bookmarkStart w:id="24" w:name="_Toc37845866"/>
-      <w:bookmarkStart w:id="25" w:name="_Toc135859737"/>
+      <w:bookmarkStart w:id="25" w:name="_Toc135945101"/>
       <w:r>
         <w:lastRenderedPageBreak/>
         <w:t>RESUMEN</w:t>
@@ -1221,7 +1221,7 @@
       </w:pPr>
       <w:bookmarkStart w:id="26" w:name="_Toc37758882"/>
       <w:bookmarkStart w:id="27" w:name="_Toc37845867"/>
-      <w:bookmarkStart w:id="28" w:name="_Toc135859738"/>
+      <w:bookmarkStart w:id="28" w:name="_Toc135945102"/>
       <w:r>
         <w:lastRenderedPageBreak/>
         <w:t>ABSTRACT</w:t>
@@ -1417,7 +1417,7 @@
       </w:pPr>
       <w:bookmarkStart w:id="29" w:name="_Toc37758883"/>
       <w:bookmarkStart w:id="30" w:name="_Toc37845868"/>
-      <w:bookmarkStart w:id="31" w:name="_Toc135859739"/>
+      <w:bookmarkStart w:id="31" w:name="_Toc135945103"/>
       <w:r>
         <w:lastRenderedPageBreak/>
         <w:t>TABLA RESUMEN</w:t>
@@ -1929,7 +1929,7 @@
         </w:rPr>
         <w:fldChar w:fldCharType="separate"/>
       </w:r>
-      <w:hyperlink w:anchor="_Toc135859737" w:history="1">
+      <w:hyperlink w:anchor="_Toc135945101" w:history="1">
         <w:r>
           <w:rPr>
             <w:rStyle w:val="Hipervnculo"/>
@@ -1956,7 +1956,7 @@
             <w:noProof/>
             <w:webHidden/>
           </w:rPr>
-          <w:instrText xml:space="preserve"> PAGEREF _Toc135859737 \h </w:instrText>
+          <w:instrText xml:space="preserve"> PAGEREF _Toc135945101 \h </w:instrText>
         </w:r>
         <w:r>
           <w:rPr>
@@ -2001,7 +2001,7 @@
           <w14:ligatures w14:val="standardContextual"/>
         </w:rPr>
       </w:pPr>
-      <w:hyperlink w:anchor="_Toc135859738" w:history="1">
+      <w:hyperlink w:anchor="_Toc135945102" w:history="1">
         <w:r>
           <w:rPr>
             <w:rStyle w:val="Hipervnculo"/>
@@ -2028,7 +2028,7 @@
             <w:noProof/>
             <w:webHidden/>
           </w:rPr>
-          <w:instrText xml:space="preserve"> PAGEREF _Toc135859738 \h </w:instrText>
+          <w:instrText xml:space="preserve"> PAGEREF _Toc135945102 \h </w:instrText>
         </w:r>
         <w:r>
           <w:rPr>
@@ -2073,7 +2073,7 @@
           <w14:ligatures w14:val="standardContextual"/>
         </w:rPr>
       </w:pPr>
-      <w:hyperlink w:anchor="_Toc135859739" w:history="1">
+      <w:hyperlink w:anchor="_Toc135945103" w:history="1">
         <w:r>
           <w:rPr>
             <w:rStyle w:val="Hipervnculo"/>
@@ -2100,7 +2100,7 @@
             <w:noProof/>
             <w:webHidden/>
           </w:rPr>
-          <w:instrText xml:space="preserve"> PAGEREF _Toc135859739 \h </w:instrText>
+          <w:instrText xml:space="preserve"> PAGEREF _Toc135945103 \h </w:instrText>
         </w:r>
         <w:r>
           <w:rPr>
@@ -2146,7 +2146,7 @@
           <w14:ligatures w14:val="standardContextual"/>
         </w:rPr>
       </w:pPr>
-      <w:hyperlink w:anchor="_Toc135859740" w:history="1">
+      <w:hyperlink w:anchor="_Toc135945104" w:history="1">
         <w:r>
           <w:rPr>
             <w:rStyle w:val="Hipervnculo"/>
@@ -2190,7 +2190,7 @@
             <w:noProof/>
             <w:webHidden/>
           </w:rPr>
-          <w:instrText xml:space="preserve"> PAGEREF _Toc135859740 \h </w:instrText>
+          <w:instrText xml:space="preserve"> PAGEREF _Toc135945104 \h </w:instrText>
         </w:r>
         <w:r>
           <w:rPr>
@@ -2236,7 +2236,7 @@
           <w14:ligatures w14:val="standardContextual"/>
         </w:rPr>
       </w:pPr>
-      <w:hyperlink w:anchor="_Toc135859741" w:history="1">
+      <w:hyperlink w:anchor="_Toc135945105" w:history="1">
         <w:r>
           <w:rPr>
             <w:rStyle w:val="Hipervnculo"/>
@@ -2280,7 +2280,7 @@
             <w:noProof/>
             <w:webHidden/>
           </w:rPr>
-          <w:instrText xml:space="preserve"> PAGEREF _Toc135859741 \h </w:instrText>
+          <w:instrText xml:space="preserve"> PAGEREF _Toc135945105 \h </w:instrText>
         </w:r>
         <w:r>
           <w:rPr>
@@ -2326,7 +2326,7 @@
           <w14:ligatures w14:val="standardContextual"/>
         </w:rPr>
       </w:pPr>
-      <w:hyperlink w:anchor="_Toc135859742" w:history="1">
+      <w:hyperlink w:anchor="_Toc135945106" w:history="1">
         <w:r>
           <w:rPr>
             <w:rStyle w:val="Hipervnculo"/>
@@ -2370,7 +2370,7 @@
             <w:noProof/>
             <w:webHidden/>
           </w:rPr>
-          <w:instrText xml:space="preserve"> PAGEREF _Toc135859742 \h </w:instrText>
+          <w:instrText xml:space="preserve"> PAGEREF _Toc135945106 \h </w:instrText>
         </w:r>
         <w:r>
           <w:rPr>
@@ -2416,7 +2416,7 @@
           <w14:ligatures w14:val="standardContextual"/>
         </w:rPr>
       </w:pPr>
-      <w:hyperlink w:anchor="_Toc135859743" w:history="1">
+      <w:hyperlink w:anchor="_Toc135945107" w:history="1">
         <w:r>
           <w:rPr>
             <w:rStyle w:val="Hipervnculo"/>
@@ -2460,7 +2460,7 @@
             <w:noProof/>
             <w:webHidden/>
           </w:rPr>
-          <w:instrText xml:space="preserve"> PAGEREF _Toc135859743 \h </w:instrText>
+          <w:instrText xml:space="preserve"> PAGEREF _Toc135945107 \h </w:instrText>
         </w:r>
         <w:r>
           <w:rPr>
@@ -2506,7 +2506,7 @@
           <w14:ligatures w14:val="standardContextual"/>
         </w:rPr>
       </w:pPr>
-      <w:hyperlink w:anchor="_Toc135859744" w:history="1">
+      <w:hyperlink w:anchor="_Toc135945108" w:history="1">
         <w:r>
           <w:rPr>
             <w:rStyle w:val="Hipervnculo"/>
@@ -2550,7 +2550,7 @@
             <w:noProof/>
             <w:webHidden/>
           </w:rPr>
-          <w:instrText xml:space="preserve"> PAGEREF _Toc135859744 \h </w:instrText>
+          <w:instrText xml:space="preserve"> PAGEREF _Toc135945108 \h </w:instrText>
         </w:r>
         <w:r>
           <w:rPr>
@@ -2596,7 +2596,7 @@
           <w14:ligatures w14:val="standardContextual"/>
         </w:rPr>
       </w:pPr>
-      <w:hyperlink w:anchor="_Toc135859745" w:history="1">
+      <w:hyperlink w:anchor="_Toc135945109" w:history="1">
         <w:r>
           <w:rPr>
             <w:rStyle w:val="Hipervnculo"/>
@@ -2640,7 +2640,7 @@
             <w:noProof/>
             <w:webHidden/>
           </w:rPr>
-          <w:instrText xml:space="preserve"> PAGEREF _Toc135859745 \h </w:instrText>
+          <w:instrText xml:space="preserve"> PAGEREF _Toc135945109 \h </w:instrText>
         </w:r>
         <w:r>
           <w:rPr>
@@ -2686,7 +2686,7 @@
           <w14:ligatures w14:val="standardContextual"/>
         </w:rPr>
       </w:pPr>
-      <w:hyperlink w:anchor="_Toc135859746" w:history="1">
+      <w:hyperlink w:anchor="_Toc135945110" w:history="1">
         <w:r>
           <w:rPr>
             <w:rStyle w:val="Hipervnculo"/>
@@ -2730,7 +2730,7 @@
             <w:noProof/>
             <w:webHidden/>
           </w:rPr>
-          <w:instrText xml:space="preserve"> PAGEREF _Toc135859746 \h </w:instrText>
+          <w:instrText xml:space="preserve"> PAGEREF _Toc135945110 \h </w:instrText>
         </w:r>
         <w:r>
           <w:rPr>
@@ -2776,7 +2776,7 @@
           <w14:ligatures w14:val="standardContextual"/>
         </w:rPr>
       </w:pPr>
-      <w:hyperlink w:anchor="_Toc135859747" w:history="1">
+      <w:hyperlink w:anchor="_Toc135945111" w:history="1">
         <w:r>
           <w:rPr>
             <w:rStyle w:val="Hipervnculo"/>
@@ -2820,7 +2820,7 @@
             <w:noProof/>
             <w:webHidden/>
           </w:rPr>
-          <w:instrText xml:space="preserve"> PAGEREF _Toc135859747 \h </w:instrText>
+          <w:instrText xml:space="preserve"> PAGEREF _Toc135945111 \h </w:instrText>
         </w:r>
         <w:r>
           <w:rPr>
@@ -2866,7 +2866,7 @@
           <w14:ligatures w14:val="standardContextual"/>
         </w:rPr>
       </w:pPr>
-      <w:hyperlink w:anchor="_Toc135859748" w:history="1">
+      <w:hyperlink w:anchor="_Toc135945112" w:history="1">
         <w:r>
           <w:rPr>
             <w:rStyle w:val="Hipervnculo"/>
@@ -2910,7 +2910,7 @@
             <w:noProof/>
             <w:webHidden/>
           </w:rPr>
-          <w:instrText xml:space="preserve"> PAGEREF _Toc135859748 \h </w:instrText>
+          <w:instrText xml:space="preserve"> PAGEREF _Toc135945112 \h </w:instrText>
         </w:r>
         <w:r>
           <w:rPr>
@@ -2956,7 +2956,7 @@
           <w14:ligatures w14:val="standardContextual"/>
         </w:rPr>
       </w:pPr>
-      <w:hyperlink w:anchor="_Toc135859749" w:history="1">
+      <w:hyperlink w:anchor="_Toc135945113" w:history="1">
         <w:r>
           <w:rPr>
             <w:rStyle w:val="Hipervnculo"/>
@@ -3000,7 +3000,7 @@
             <w:noProof/>
             <w:webHidden/>
           </w:rPr>
-          <w:instrText xml:space="preserve"> PAGEREF _Toc135859749 \h </w:instrText>
+          <w:instrText xml:space="preserve"> PAGEREF _Toc135945113 \h </w:instrText>
         </w:r>
         <w:r>
           <w:rPr>
@@ -3046,7 +3046,7 @@
           <w14:ligatures w14:val="standardContextual"/>
         </w:rPr>
       </w:pPr>
-      <w:hyperlink w:anchor="_Toc135859750" w:history="1">
+      <w:hyperlink w:anchor="_Toc135945114" w:history="1">
         <w:r>
           <w:rPr>
             <w:rStyle w:val="Hipervnculo"/>
@@ -3090,7 +3090,7 @@
             <w:noProof/>
             <w:webHidden/>
           </w:rPr>
-          <w:instrText xml:space="preserve"> PAGEREF _Toc135859750 \h </w:instrText>
+          <w:instrText xml:space="preserve"> PAGEREF _Toc135945114 \h </w:instrText>
         </w:r>
         <w:r>
           <w:rPr>
@@ -3136,7 +3136,7 @@
           <w14:ligatures w14:val="standardContextual"/>
         </w:rPr>
       </w:pPr>
-      <w:hyperlink w:anchor="_Toc135859751" w:history="1">
+      <w:hyperlink w:anchor="_Toc135945115" w:history="1">
         <w:r>
           <w:rPr>
             <w:rStyle w:val="Hipervnculo"/>
@@ -3180,7 +3180,7 @@
             <w:noProof/>
             <w:webHidden/>
           </w:rPr>
-          <w:instrText xml:space="preserve"> PAGEREF _Toc135859751 \h </w:instrText>
+          <w:instrText xml:space="preserve"> PAGEREF _Toc135945115 \h </w:instrText>
         </w:r>
         <w:r>
           <w:rPr>
@@ -3226,7 +3226,7 @@
           <w14:ligatures w14:val="standardContextual"/>
         </w:rPr>
       </w:pPr>
-      <w:hyperlink w:anchor="_Toc135859752" w:history="1">
+      <w:hyperlink w:anchor="_Toc135945116" w:history="1">
         <w:r>
           <w:rPr>
             <w:rStyle w:val="Hipervnculo"/>
@@ -3270,7 +3270,7 @@
             <w:noProof/>
             <w:webHidden/>
           </w:rPr>
-          <w:instrText xml:space="preserve"> PAGEREF _Toc135859752 \h </w:instrText>
+          <w:instrText xml:space="preserve"> PAGEREF _Toc135945116 \h </w:instrText>
         </w:r>
         <w:r>
           <w:rPr>
@@ -3316,7 +3316,7 @@
           <w14:ligatures w14:val="standardContextual"/>
         </w:rPr>
       </w:pPr>
-      <w:hyperlink w:anchor="_Toc135859753" w:history="1">
+      <w:hyperlink w:anchor="_Toc135945117" w:history="1">
         <w:r>
           <w:rPr>
             <w:rStyle w:val="Hipervnculo"/>
@@ -3360,7 +3360,7 @@
             <w:noProof/>
             <w:webHidden/>
           </w:rPr>
-          <w:instrText xml:space="preserve"> PAGEREF _Toc135859753 \h </w:instrText>
+          <w:instrText xml:space="preserve"> PAGEREF _Toc135945117 \h </w:instrText>
         </w:r>
         <w:r>
           <w:rPr>
@@ -3406,7 +3406,7 @@
           <w14:ligatures w14:val="standardContextual"/>
         </w:rPr>
       </w:pPr>
-      <w:hyperlink w:anchor="_Toc135859754" w:history="1">
+      <w:hyperlink w:anchor="_Toc135945118" w:history="1">
         <w:r>
           <w:rPr>
             <w:rStyle w:val="Hipervnculo"/>
@@ -3450,7 +3450,7 @@
             <w:noProof/>
             <w:webHidden/>
           </w:rPr>
-          <w:instrText xml:space="preserve"> PAGEREF _Toc135859754 \h </w:instrText>
+          <w:instrText xml:space="preserve"> PAGEREF _Toc135945118 \h </w:instrText>
         </w:r>
         <w:r>
           <w:rPr>
@@ -3496,7 +3496,7 @@
           <w14:ligatures w14:val="standardContextual"/>
         </w:rPr>
       </w:pPr>
-      <w:hyperlink w:anchor="_Toc135859755" w:history="1">
+      <w:hyperlink w:anchor="_Toc135945119" w:history="1">
         <w:r>
           <w:rPr>
             <w:rStyle w:val="Hipervnculo"/>
@@ -3540,7 +3540,7 @@
             <w:noProof/>
             <w:webHidden/>
           </w:rPr>
-          <w:instrText xml:space="preserve"> PAGEREF _Toc135859755 \h </w:instrText>
+          <w:instrText xml:space="preserve"> PAGEREF _Toc135945119 \h </w:instrText>
         </w:r>
         <w:r>
           <w:rPr>
@@ -3586,7 +3586,7 @@
           <w14:ligatures w14:val="standardContextual"/>
         </w:rPr>
       </w:pPr>
-      <w:hyperlink w:anchor="_Toc135859756" w:history="1">
+      <w:hyperlink w:anchor="_Toc135945120" w:history="1">
         <w:r>
           <w:rPr>
             <w:rStyle w:val="Hipervnculo"/>
@@ -3630,7 +3630,7 @@
             <w:noProof/>
             <w:webHidden/>
           </w:rPr>
-          <w:instrText xml:space="preserve"> PAGEREF _Toc135859756 \h </w:instrText>
+          <w:instrText xml:space="preserve"> PAGEREF _Toc135945120 \h </w:instrText>
         </w:r>
         <w:r>
           <w:rPr>
@@ -3676,7 +3676,7 @@
           <w14:ligatures w14:val="standardContextual"/>
         </w:rPr>
       </w:pPr>
-      <w:hyperlink w:anchor="_Toc135859757" w:history="1">
+      <w:hyperlink w:anchor="_Toc135945121" w:history="1">
         <w:r>
           <w:rPr>
             <w:rStyle w:val="Hipervnculo"/>
@@ -3720,7 +3720,7 @@
             <w:noProof/>
             <w:webHidden/>
           </w:rPr>
-          <w:instrText xml:space="preserve"> PAGEREF _Toc135859757 \h </w:instrText>
+          <w:instrText xml:space="preserve"> PAGEREF _Toc135945121 \h </w:instrText>
         </w:r>
         <w:r>
           <w:rPr>
@@ -3766,7 +3766,7 @@
           <w14:ligatures w14:val="standardContextual"/>
         </w:rPr>
       </w:pPr>
-      <w:hyperlink w:anchor="_Toc135859758" w:history="1">
+      <w:hyperlink w:anchor="_Toc135945122" w:history="1">
         <w:r>
           <w:rPr>
             <w:rStyle w:val="Hipervnculo"/>
@@ -3810,7 +3810,7 @@
             <w:noProof/>
             <w:webHidden/>
           </w:rPr>
-          <w:instrText xml:space="preserve"> PAGEREF _Toc135859758 \h </w:instrText>
+          <w:instrText xml:space="preserve"> PAGEREF _Toc135945122 \h </w:instrText>
         </w:r>
         <w:r>
           <w:rPr>
@@ -3856,7 +3856,7 @@
           <w14:ligatures w14:val="standardContextual"/>
         </w:rPr>
       </w:pPr>
-      <w:hyperlink w:anchor="_Toc135859759" w:history="1">
+      <w:hyperlink w:anchor="_Toc135945123" w:history="1">
         <w:r>
           <w:rPr>
             <w:rStyle w:val="Hipervnculo"/>
@@ -3900,7 +3900,7 @@
             <w:noProof/>
             <w:webHidden/>
           </w:rPr>
-          <w:instrText xml:space="preserve"> PAGEREF _Toc135859759 \h </w:instrText>
+          <w:instrText xml:space="preserve"> PAGEREF _Toc135945123 \h </w:instrText>
         </w:r>
         <w:r>
           <w:rPr>
@@ -3946,7 +3946,7 @@
           <w14:ligatures w14:val="standardContextual"/>
         </w:rPr>
       </w:pPr>
-      <w:hyperlink w:anchor="_Toc135859760" w:history="1">
+      <w:hyperlink w:anchor="_Toc135945124" w:history="1">
         <w:r>
           <w:rPr>
             <w:rStyle w:val="Hipervnculo"/>
@@ -3990,7 +3990,7 @@
             <w:noProof/>
             <w:webHidden/>
           </w:rPr>
-          <w:instrText xml:space="preserve"> PAGEREF _Toc135859760 \h </w:instrText>
+          <w:instrText xml:space="preserve"> PAGEREF _Toc135945124 \h </w:instrText>
         </w:r>
         <w:r>
           <w:rPr>
@@ -4036,7 +4036,7 @@
           <w14:ligatures w14:val="standardContextual"/>
         </w:rPr>
       </w:pPr>
-      <w:hyperlink w:anchor="_Toc135859761" w:history="1">
+      <w:hyperlink w:anchor="_Toc135945125" w:history="1">
         <w:r>
           <w:rPr>
             <w:rStyle w:val="Hipervnculo"/>
@@ -4080,7 +4080,7 @@
             <w:noProof/>
             <w:webHidden/>
           </w:rPr>
-          <w:instrText xml:space="preserve"> PAGEREF _Toc135859761 \h </w:instrText>
+          <w:instrText xml:space="preserve"> PAGEREF _Toc135945125 \h </w:instrText>
         </w:r>
         <w:r>
           <w:rPr>
@@ -4126,7 +4126,7 @@
           <w14:ligatures w14:val="standardContextual"/>
         </w:rPr>
       </w:pPr>
-      <w:hyperlink w:anchor="_Toc135859762" w:history="1">
+      <w:hyperlink w:anchor="_Toc135945126" w:history="1">
         <w:r>
           <w:rPr>
             <w:rStyle w:val="Hipervnculo"/>
@@ -4170,7 +4170,7 @@
             <w:noProof/>
             <w:webHidden/>
           </w:rPr>
-          <w:instrText xml:space="preserve"> PAGEREF _Toc135859762 \h </w:instrText>
+          <w:instrText xml:space="preserve"> PAGEREF _Toc135945126 \h </w:instrText>
         </w:r>
         <w:r>
           <w:rPr>
@@ -4216,7 +4216,7 @@
           <w14:ligatures w14:val="standardContextual"/>
         </w:rPr>
       </w:pPr>
-      <w:hyperlink w:anchor="_Toc135859763" w:history="1">
+      <w:hyperlink w:anchor="_Toc135945127" w:history="1">
         <w:r>
           <w:rPr>
             <w:rStyle w:val="Hipervnculo"/>
@@ -4260,7 +4260,7 @@
             <w:noProof/>
             <w:webHidden/>
           </w:rPr>
-          <w:instrText xml:space="preserve"> PAGEREF _Toc135859763 \h </w:instrText>
+          <w:instrText xml:space="preserve"> PAGEREF _Toc135945127 \h </w:instrText>
         </w:r>
         <w:r>
           <w:rPr>
@@ -4306,7 +4306,7 @@
           <w14:ligatures w14:val="standardContextual"/>
         </w:rPr>
       </w:pPr>
-      <w:hyperlink w:anchor="_Toc135859764" w:history="1">
+      <w:hyperlink w:anchor="_Toc135945128" w:history="1">
         <w:r>
           <w:rPr>
             <w:rStyle w:val="Hipervnculo"/>
@@ -4350,7 +4350,7 @@
             <w:noProof/>
             <w:webHidden/>
           </w:rPr>
-          <w:instrText xml:space="preserve"> PAGEREF _Toc135859764 \h </w:instrText>
+          <w:instrText xml:space="preserve"> PAGEREF _Toc135945128 \h </w:instrText>
         </w:r>
         <w:r>
           <w:rPr>
@@ -4396,7 +4396,7 @@
           <w14:ligatures w14:val="standardContextual"/>
         </w:rPr>
       </w:pPr>
-      <w:hyperlink w:anchor="_Toc135859765" w:history="1">
+      <w:hyperlink w:anchor="_Toc135945129" w:history="1">
         <w:r>
           <w:rPr>
             <w:rStyle w:val="Hipervnculo"/>
@@ -4440,7 +4440,7 @@
             <w:noProof/>
             <w:webHidden/>
           </w:rPr>
-          <w:instrText xml:space="preserve"> PAGEREF _Toc135859765 \h </w:instrText>
+          <w:instrText xml:space="preserve"> PAGEREF _Toc135945129 \h </w:instrText>
         </w:r>
         <w:r>
           <w:rPr>
@@ -4486,7 +4486,7 @@
           <w14:ligatures w14:val="standardContextual"/>
         </w:rPr>
       </w:pPr>
-      <w:hyperlink w:anchor="_Toc135859766" w:history="1">
+      <w:hyperlink w:anchor="_Toc135945130" w:history="1">
         <w:r>
           <w:rPr>
             <w:rStyle w:val="Hipervnculo"/>
@@ -4530,7 +4530,7 @@
             <w:noProof/>
             <w:webHidden/>
           </w:rPr>
-          <w:instrText xml:space="preserve"> PAGEREF _Toc135859766 \h </w:instrText>
+          <w:instrText xml:space="preserve"> PAGEREF _Toc135945130 \h </w:instrText>
         </w:r>
         <w:r>
           <w:rPr>
@@ -4576,7 +4576,7 @@
           <w14:ligatures w14:val="standardContextual"/>
         </w:rPr>
       </w:pPr>
-      <w:hyperlink w:anchor="_Toc135859767" w:history="1">
+      <w:hyperlink w:anchor="_Toc135945131" w:history="1">
         <w:r>
           <w:rPr>
             <w:rStyle w:val="Hipervnculo"/>
@@ -4620,7 +4620,7 @@
             <w:noProof/>
             <w:webHidden/>
           </w:rPr>
-          <w:instrText xml:space="preserve"> PAGEREF _Toc135859767 \h </w:instrText>
+          <w:instrText xml:space="preserve"> PAGEREF _Toc135945131 \h </w:instrText>
         </w:r>
         <w:r>
           <w:rPr>
@@ -4640,14 +4640,7 @@
             <w:noProof/>
             <w:webHidden/>
           </w:rPr>
-          <w:t>3</w:t>
-        </w:r>
-        <w:r>
-          <w:rPr>
-            <w:noProof/>
-            <w:webHidden/>
-          </w:rPr>
-          <w:t>3</w:t>
+          <w:t>33</w:t>
         </w:r>
         <w:r>
           <w:rPr>
@@ -4673,7 +4666,7 @@
           <w14:ligatures w14:val="standardContextual"/>
         </w:rPr>
       </w:pPr>
-      <w:hyperlink w:anchor="_Toc135859768" w:history="1">
+      <w:hyperlink w:anchor="_Toc135945132" w:history="1">
         <w:r>
           <w:rPr>
             <w:rStyle w:val="Hipervnculo"/>
@@ -4717,7 +4710,7 @@
             <w:noProof/>
             <w:webHidden/>
           </w:rPr>
-          <w:instrText xml:space="preserve"> PAGEREF _Toc135859768 \h </w:instrText>
+          <w:instrText xml:space="preserve"> PAGEREF _Toc135945132 \h </w:instrText>
         </w:r>
         <w:r>
           <w:rPr>
@@ -4763,7 +4756,7 @@
           <w14:ligatures w14:val="standardContextual"/>
         </w:rPr>
       </w:pPr>
-      <w:hyperlink w:anchor="_Toc135859769" w:history="1">
+      <w:hyperlink w:anchor="_Toc135945133" w:history="1">
         <w:r>
           <w:rPr>
             <w:rStyle w:val="Hipervnculo"/>
@@ -4807,7 +4800,7 @@
             <w:noProof/>
             <w:webHidden/>
           </w:rPr>
-          <w:instrText xml:space="preserve"> PAGEREF _Toc135859769 \h </w:instrText>
+          <w:instrText xml:space="preserve"> PAGEREF _Toc135945133 \h </w:instrText>
         </w:r>
         <w:r>
           <w:rPr>
@@ -4853,7 +4846,7 @@
           <w14:ligatures w14:val="standardContextual"/>
         </w:rPr>
       </w:pPr>
-      <w:hyperlink w:anchor="_Toc135859770" w:history="1">
+      <w:hyperlink w:anchor="_Toc135945134" w:history="1">
         <w:r>
           <w:rPr>
             <w:rStyle w:val="Hipervnculo"/>
@@ -4897,7 +4890,7 @@
             <w:noProof/>
             <w:webHidden/>
           </w:rPr>
-          <w:instrText xml:space="preserve"> PAGEREF _Toc135859770 \h </w:instrText>
+          <w:instrText xml:space="preserve"> PAGEREF _Toc135945134 \h </w:instrText>
         </w:r>
         <w:r>
           <w:rPr>
@@ -4943,7 +4936,7 @@
           <w14:ligatures w14:val="standardContextual"/>
         </w:rPr>
       </w:pPr>
-      <w:hyperlink w:anchor="_Toc135859771" w:history="1">
+      <w:hyperlink w:anchor="_Toc135945135" w:history="1">
         <w:r>
           <w:rPr>
             <w:rStyle w:val="Hipervnculo"/>
@@ -4987,7 +4980,7 @@
             <w:noProof/>
             <w:webHidden/>
           </w:rPr>
-          <w:instrText xml:space="preserve"> PAGEREF _Toc135859771 \h </w:instrText>
+          <w:instrText xml:space="preserve"> PAGEREF _Toc135945135 \h </w:instrText>
         </w:r>
         <w:r>
           <w:rPr>
@@ -5033,7 +5026,7 @@
           <w14:ligatures w14:val="standardContextual"/>
         </w:rPr>
       </w:pPr>
-      <w:hyperlink w:anchor="_Toc135859772" w:history="1">
+      <w:hyperlink w:anchor="_Toc135945136" w:history="1">
         <w:r>
           <w:rPr>
             <w:rStyle w:val="Hipervnculo"/>
@@ -5077,7 +5070,7 @@
             <w:noProof/>
             <w:webHidden/>
           </w:rPr>
-          <w:instrText xml:space="preserve"> PAGEREF _Toc135859772 \h </w:instrText>
+          <w:instrText xml:space="preserve"> PAGEREF _Toc135945136 \h </w:instrText>
         </w:r>
         <w:r>
           <w:rPr>
@@ -5123,7 +5116,7 @@
           <w14:ligatures w14:val="standardContextual"/>
         </w:rPr>
       </w:pPr>
-      <w:hyperlink w:anchor="_Toc135859773" w:history="1">
+      <w:hyperlink w:anchor="_Toc135945137" w:history="1">
         <w:r>
           <w:rPr>
             <w:rStyle w:val="Hipervnculo"/>
@@ -5167,7 +5160,7 @@
             <w:noProof/>
             <w:webHidden/>
           </w:rPr>
-          <w:instrText xml:space="preserve"> PAGEREF _Toc135859773 \h </w:instrText>
+          <w:instrText xml:space="preserve"> PAGEREF _Toc135945137 \h </w:instrText>
         </w:r>
         <w:r>
           <w:rPr>
@@ -5213,7 +5206,7 @@
           <w14:ligatures w14:val="standardContextual"/>
         </w:rPr>
       </w:pPr>
-      <w:hyperlink w:anchor="_Toc135859774" w:history="1">
+      <w:hyperlink w:anchor="_Toc135945138" w:history="1">
         <w:r>
           <w:rPr>
             <w:rStyle w:val="Hipervnculo"/>
@@ -5257,7 +5250,7 @@
             <w:noProof/>
             <w:webHidden/>
           </w:rPr>
-          <w:instrText xml:space="preserve"> PAGEREF _Toc135859774 \h </w:instrText>
+          <w:instrText xml:space="preserve"> PAGEREF _Toc135945138 \h </w:instrText>
         </w:r>
         <w:r>
           <w:rPr>
@@ -5303,7 +5296,7 @@
           <w14:ligatures w14:val="standardContextual"/>
         </w:rPr>
       </w:pPr>
-      <w:hyperlink w:anchor="_Toc135859775" w:history="1">
+      <w:hyperlink w:anchor="_Toc135945139" w:history="1">
         <w:r>
           <w:rPr>
             <w:rStyle w:val="Hipervnculo"/>
@@ -5347,7 +5340,7 @@
             <w:noProof/>
             <w:webHidden/>
           </w:rPr>
-          <w:instrText xml:space="preserve"> PAGEREF _Toc135859775 \h </w:instrText>
+          <w:instrText xml:space="preserve"> PAGEREF _Toc135945139 \h </w:instrText>
         </w:r>
         <w:r>
           <w:rPr>
@@ -5393,7 +5386,7 @@
           <w14:ligatures w14:val="standardContextual"/>
         </w:rPr>
       </w:pPr>
-      <w:hyperlink w:anchor="_Toc135859776" w:history="1">
+      <w:hyperlink w:anchor="_Toc135945140" w:history="1">
         <w:r>
           <w:rPr>
             <w:rStyle w:val="Hipervnculo"/>
@@ -5437,7 +5430,7 @@
             <w:noProof/>
             <w:webHidden/>
           </w:rPr>
-          <w:instrText xml:space="preserve"> PAGEREF _Toc135859776 \h </w:instrText>
+          <w:instrText xml:space="preserve"> PAGEREF _Toc135945140 \h </w:instrText>
         </w:r>
         <w:r>
           <w:rPr>
@@ -5483,7 +5476,7 @@
           <w14:ligatures w14:val="standardContextual"/>
         </w:rPr>
       </w:pPr>
-      <w:hyperlink w:anchor="_Toc135859777" w:history="1">
+      <w:hyperlink w:anchor="_Toc135945141" w:history="1">
         <w:r>
           <w:rPr>
             <w:rStyle w:val="Hipervnculo"/>
@@ -5527,7 +5520,7 @@
             <w:noProof/>
             <w:webHidden/>
           </w:rPr>
-          <w:instrText xml:space="preserve"> PAGEREF _Toc135859777 \h </w:instrText>
+          <w:instrText xml:space="preserve"> PAGEREF _Toc135945141 \h </w:instrText>
         </w:r>
         <w:r>
           <w:rPr>
@@ -5573,7 +5566,7 @@
           <w14:ligatures w14:val="standardContextual"/>
         </w:rPr>
       </w:pPr>
-      <w:hyperlink w:anchor="_Toc135859778" w:history="1">
+      <w:hyperlink w:anchor="_Toc135945142" w:history="1">
         <w:r>
           <w:rPr>
             <w:rStyle w:val="Hipervnculo"/>
@@ -5617,7 +5610,7 @@
             <w:noProof/>
             <w:webHidden/>
           </w:rPr>
-          <w:instrText xml:space="preserve"> PAGEREF _Toc135859778 \h </w:instrText>
+          <w:instrText xml:space="preserve"> PAGEREF _Toc135945142 \h </w:instrText>
         </w:r>
         <w:r>
           <w:rPr>
@@ -5663,7 +5656,7 @@
           <w14:ligatures w14:val="standardContextual"/>
         </w:rPr>
       </w:pPr>
-      <w:hyperlink w:anchor="_Toc135859779" w:history="1">
+      <w:hyperlink w:anchor="_Toc135945143" w:history="1">
         <w:r>
           <w:rPr>
             <w:rStyle w:val="Hipervnculo"/>
@@ -5707,7 +5700,7 @@
             <w:noProof/>
             <w:webHidden/>
           </w:rPr>
-          <w:instrText xml:space="preserve"> PAGEREF _Toc135859779 \h </w:instrText>
+          <w:instrText xml:space="preserve"> PAGEREF _Toc135945143 \h </w:instrText>
         </w:r>
         <w:r>
           <w:rPr>
@@ -5727,7 +5720,7 @@
             <w:noProof/>
             <w:webHidden/>
           </w:rPr>
-          <w:t>41</w:t>
+          <w:t>42</w:t>
         </w:r>
         <w:r>
           <w:rPr>
@@ -5753,7 +5746,7 @@
           <w14:ligatures w14:val="standardContextual"/>
         </w:rPr>
       </w:pPr>
-      <w:hyperlink w:anchor="_Toc135859780" w:history="1">
+      <w:hyperlink w:anchor="_Toc135945144" w:history="1">
         <w:r>
           <w:rPr>
             <w:rStyle w:val="Hipervnculo"/>
@@ -5797,7 +5790,7 @@
             <w:noProof/>
             <w:webHidden/>
           </w:rPr>
-          <w:instrText xml:space="preserve"> PAGEREF _Toc135859780 \h </w:instrText>
+          <w:instrText xml:space="preserve"> PAGEREF _Toc135945144 \h </w:instrText>
         </w:r>
         <w:r>
           <w:rPr>
@@ -5843,7 +5836,7 @@
           <w14:ligatures w14:val="standardContextual"/>
         </w:rPr>
       </w:pPr>
-      <w:hyperlink w:anchor="_Toc135859781" w:history="1">
+      <w:hyperlink w:anchor="_Toc135945145" w:history="1">
         <w:r>
           <w:rPr>
             <w:rStyle w:val="Hipervnculo"/>
@@ -5887,7 +5880,7 @@
             <w:noProof/>
             <w:webHidden/>
           </w:rPr>
-          <w:instrText xml:space="preserve"> PAGEREF _Toc135859781 \h </w:instrText>
+          <w:instrText xml:space="preserve"> PAGEREF _Toc135945145 \h </w:instrText>
         </w:r>
         <w:r>
           <w:rPr>
@@ -5933,7 +5926,7 @@
           <w14:ligatures w14:val="standardContextual"/>
         </w:rPr>
       </w:pPr>
-      <w:hyperlink w:anchor="_Toc135859782" w:history="1">
+      <w:hyperlink w:anchor="_Toc135945146" w:history="1">
         <w:r>
           <w:rPr>
             <w:rStyle w:val="Hipervnculo"/>
@@ -5977,7 +5970,7 @@
             <w:noProof/>
             <w:webHidden/>
           </w:rPr>
-          <w:instrText xml:space="preserve"> PAGEREF _Toc135859782 \h </w:instrText>
+          <w:instrText xml:space="preserve"> PAGEREF _Toc135945146 \h </w:instrText>
         </w:r>
         <w:r>
           <w:rPr>
@@ -6023,7 +6016,7 @@
           <w14:ligatures w14:val="standardContextual"/>
         </w:rPr>
       </w:pPr>
-      <w:hyperlink w:anchor="_Toc135859783" w:history="1">
+      <w:hyperlink w:anchor="_Toc135945147" w:history="1">
         <w:r>
           <w:rPr>
             <w:rStyle w:val="Hipervnculo"/>
@@ -6067,7 +6060,7 @@
             <w:noProof/>
             <w:webHidden/>
           </w:rPr>
-          <w:instrText xml:space="preserve"> PAGEREF _Toc135859783 \h </w:instrText>
+          <w:instrText xml:space="preserve"> PAGEREF _Toc135945147 \h </w:instrText>
         </w:r>
         <w:r>
           <w:rPr>
@@ -6113,7 +6106,7 @@
           <w14:ligatures w14:val="standardContextual"/>
         </w:rPr>
       </w:pPr>
-      <w:hyperlink w:anchor="_Toc135859784" w:history="1">
+      <w:hyperlink w:anchor="_Toc135945148" w:history="1">
         <w:r>
           <w:rPr>
             <w:rStyle w:val="Hipervnculo"/>
@@ -6157,7 +6150,7 @@
             <w:noProof/>
             <w:webHidden/>
           </w:rPr>
-          <w:instrText xml:space="preserve"> PAGEREF _Toc135859784 \h </w:instrText>
+          <w:instrText xml:space="preserve"> PAGEREF _Toc135945148 \h </w:instrText>
         </w:r>
         <w:r>
           <w:rPr>
@@ -6203,7 +6196,7 @@
           <w14:ligatures w14:val="standardContextual"/>
         </w:rPr>
       </w:pPr>
-      <w:hyperlink w:anchor="_Toc135859785" w:history="1">
+      <w:hyperlink w:anchor="_Toc135945149" w:history="1">
         <w:r>
           <w:rPr>
             <w:rStyle w:val="Hipervnculo"/>
@@ -6247,7 +6240,7 @@
             <w:noProof/>
             <w:webHidden/>
           </w:rPr>
-          <w:instrText xml:space="preserve"> PAGEREF _Toc135859785 \h </w:instrText>
+          <w:instrText xml:space="preserve"> PAGEREF _Toc135945149 \h </w:instrText>
         </w:r>
         <w:r>
           <w:rPr>
@@ -6293,7 +6286,7 @@
           <w14:ligatures w14:val="standardContextual"/>
         </w:rPr>
       </w:pPr>
-      <w:hyperlink w:anchor="_Toc135859786" w:history="1">
+      <w:hyperlink w:anchor="_Toc135945150" w:history="1">
         <w:r>
           <w:rPr>
             <w:rStyle w:val="Hipervnculo"/>
@@ -6337,7 +6330,7 @@
             <w:noProof/>
             <w:webHidden/>
           </w:rPr>
-          <w:instrText xml:space="preserve"> PAGEREF _Toc135859786 \h </w:instrText>
+          <w:instrText xml:space="preserve"> PAGEREF _Toc135945150 \h </w:instrText>
         </w:r>
         <w:r>
           <w:rPr>
@@ -6383,7 +6376,7 @@
           <w14:ligatures w14:val="standardContextual"/>
         </w:rPr>
       </w:pPr>
-      <w:hyperlink w:anchor="_Toc135859787" w:history="1">
+      <w:hyperlink w:anchor="_Toc135945151" w:history="1">
         <w:r>
           <w:rPr>
             <w:rStyle w:val="Hipervnculo"/>
@@ -6427,7 +6420,7 @@
             <w:noProof/>
             <w:webHidden/>
           </w:rPr>
-          <w:instrText xml:space="preserve"> PAGEREF _Toc135859787 \h </w:instrText>
+          <w:instrText xml:space="preserve"> PAGEREF _Toc135945151 \h </w:instrText>
         </w:r>
         <w:r>
           <w:rPr>
@@ -6473,7 +6466,7 @@
           <w14:ligatures w14:val="standardContextual"/>
         </w:rPr>
       </w:pPr>
-      <w:hyperlink w:anchor="_Toc135859788" w:history="1">
+      <w:hyperlink w:anchor="_Toc135945152" w:history="1">
         <w:r>
           <w:rPr>
             <w:rStyle w:val="Hipervnculo"/>
@@ -6496,7 +6489,7 @@
             <w:rStyle w:val="Hipervnculo"/>
             <w:noProof/>
           </w:rPr>
-          <w:t>Como darse de alta en el servicio de descarga de datos desde AEMET</w:t>
+          <w:t>Cómo darse de alta en el servicio de descarga de datos desde AEMET</w:t>
         </w:r>
         <w:r>
           <w:rPr>
@@ -6517,7 +6510,7 @@
             <w:noProof/>
             <w:webHidden/>
           </w:rPr>
-          <w:instrText xml:space="preserve"> PAGEREF _Toc135859788 \h </w:instrText>
+          <w:instrText xml:space="preserve"> PAGEREF _Toc135945152 \h </w:instrText>
         </w:r>
         <w:r>
           <w:rPr>
@@ -6563,7 +6556,7 @@
           <w14:ligatures w14:val="standardContextual"/>
         </w:rPr>
       </w:pPr>
-      <w:hyperlink w:anchor="_Toc135859789" w:history="1">
+      <w:hyperlink w:anchor="_Toc135945153" w:history="1">
         <w:r>
           <w:rPr>
             <w:rStyle w:val="Hipervnculo"/>
@@ -6607,7 +6600,7 @@
             <w:noProof/>
             <w:webHidden/>
           </w:rPr>
-          <w:instrText xml:space="preserve"> PAGEREF _Toc135859789 \h </w:instrText>
+          <w:instrText xml:space="preserve"> PAGEREF _Toc135945153 \h </w:instrText>
         </w:r>
         <w:r>
           <w:rPr>
@@ -6653,7 +6646,7 @@
           <w14:ligatures w14:val="standardContextual"/>
         </w:rPr>
       </w:pPr>
-      <w:hyperlink w:anchor="_Toc135859790" w:history="1">
+      <w:hyperlink w:anchor="_Toc135945154" w:history="1">
         <w:r>
           <w:rPr>
             <w:rStyle w:val="Hipervnculo"/>
@@ -6697,7 +6690,7 @@
             <w:noProof/>
             <w:webHidden/>
           </w:rPr>
-          <w:instrText xml:space="preserve"> PAGEREF _Toc135859790 \h </w:instrText>
+          <w:instrText xml:space="preserve"> PAGEREF _Toc135945154 \h </w:instrText>
         </w:r>
         <w:r>
           <w:rPr>
@@ -6743,7 +6736,7 @@
           <w14:ligatures w14:val="standardContextual"/>
         </w:rPr>
       </w:pPr>
-      <w:hyperlink w:anchor="_Toc135859791" w:history="1">
+      <w:hyperlink w:anchor="_Toc135945155" w:history="1">
         <w:r>
           <w:rPr>
             <w:rStyle w:val="Hipervnculo"/>
@@ -6787,7 +6780,7 @@
             <w:noProof/>
             <w:webHidden/>
           </w:rPr>
-          <w:instrText xml:space="preserve"> PAGEREF _Toc135859791 \h </w:instrText>
+          <w:instrText xml:space="preserve"> PAGEREF _Toc135945155 \h </w:instrText>
         </w:r>
         <w:r>
           <w:rPr>
@@ -6808,6 +6801,636 @@
             <w:webHidden/>
           </w:rPr>
           <w:t>57</w:t>
+        </w:r>
+        <w:r>
+          <w:rPr>
+            <w:noProof/>
+            <w:webHidden/>
+          </w:rPr>
+          <w:fldChar w:fldCharType="end"/>
+        </w:r>
+      </w:hyperlink>
+    </w:p>
+    <w:p>
+      <w:pPr>
+        <w:pStyle w:val="TDC3"/>
+        <w:tabs>
+          <w:tab w:val="left" w:pos="1320"/>
+          <w:tab w:val="right" w:leader="dot" w:pos="8494"/>
+        </w:tabs>
+        <w:rPr>
+          <w:rFonts w:asciiTheme="minorHAnsi" w:eastAsiaTheme="minorEastAsia" w:hAnsiTheme="minorHAnsi" w:cstheme="minorBidi"/>
+          <w:noProof/>
+          <w:kern w:val="2"/>
+          <w:lang w:eastAsia="es-ES"/>
+          <w14:ligatures w14:val="standardContextual"/>
+        </w:rPr>
+      </w:pPr>
+      <w:hyperlink w:anchor="_Toc135945156" w:history="1">
+        <w:r>
+          <w:rPr>
+            <w:rStyle w:val="Hipervnculo"/>
+            <w:noProof/>
+          </w:rPr>
+          <w:t>5.3.6</w:t>
+        </w:r>
+        <w:r>
+          <w:rPr>
+            <w:rFonts w:asciiTheme="minorHAnsi" w:eastAsiaTheme="minorEastAsia" w:hAnsiTheme="minorHAnsi" w:cstheme="minorBidi"/>
+            <w:noProof/>
+            <w:kern w:val="2"/>
+            <w:lang w:eastAsia="es-ES"/>
+            <w14:ligatures w14:val="standardContextual"/>
+          </w:rPr>
+          <w:tab/>
+        </w:r>
+        <w:r>
+          <w:rPr>
+            <w:rStyle w:val="Hipervnculo"/>
+            <w:noProof/>
+          </w:rPr>
+          <w:t>Links de AEMET OpenData</w:t>
+        </w:r>
+        <w:r>
+          <w:rPr>
+            <w:noProof/>
+            <w:webHidden/>
+          </w:rPr>
+          <w:tab/>
+        </w:r>
+        <w:r>
+          <w:rPr>
+            <w:noProof/>
+            <w:webHidden/>
+          </w:rPr>
+          <w:fldChar w:fldCharType="begin"/>
+        </w:r>
+        <w:r>
+          <w:rPr>
+            <w:noProof/>
+            <w:webHidden/>
+          </w:rPr>
+          <w:instrText xml:space="preserve"> PAGEREF _Toc135945156 \h </w:instrText>
+        </w:r>
+        <w:r>
+          <w:rPr>
+            <w:noProof/>
+            <w:webHidden/>
+          </w:rPr>
+        </w:r>
+        <w:r>
+          <w:rPr>
+            <w:noProof/>
+            <w:webHidden/>
+          </w:rPr>
+          <w:fldChar w:fldCharType="separate"/>
+        </w:r>
+        <w:r>
+          <w:rPr>
+            <w:noProof/>
+            <w:webHidden/>
+          </w:rPr>
+          <w:t>57</w:t>
+        </w:r>
+        <w:r>
+          <w:rPr>
+            <w:noProof/>
+            <w:webHidden/>
+          </w:rPr>
+          <w:fldChar w:fldCharType="end"/>
+        </w:r>
+      </w:hyperlink>
+    </w:p>
+    <w:p>
+      <w:pPr>
+        <w:pStyle w:val="TDC4"/>
+        <w:tabs>
+          <w:tab w:val="left" w:pos="1540"/>
+          <w:tab w:val="right" w:leader="dot" w:pos="8494"/>
+        </w:tabs>
+        <w:rPr>
+          <w:rFonts w:asciiTheme="minorHAnsi" w:eastAsiaTheme="minorEastAsia" w:hAnsiTheme="minorHAnsi" w:cstheme="minorBidi"/>
+          <w:noProof/>
+          <w:kern w:val="2"/>
+          <w:lang w:eastAsia="es-ES"/>
+          <w14:ligatures w14:val="standardContextual"/>
+        </w:rPr>
+      </w:pPr>
+      <w:hyperlink w:anchor="_Toc135945157" w:history="1">
+        <w:r>
+          <w:rPr>
+            <w:rStyle w:val="Hipervnculo"/>
+            <w:noProof/>
+          </w:rPr>
+          <w:t>5.3.6.1</w:t>
+        </w:r>
+        <w:r>
+          <w:rPr>
+            <w:rFonts w:asciiTheme="minorHAnsi" w:eastAsiaTheme="minorEastAsia" w:hAnsiTheme="minorHAnsi" w:cstheme="minorBidi"/>
+            <w:noProof/>
+            <w:kern w:val="2"/>
+            <w:lang w:eastAsia="es-ES"/>
+            <w14:ligatures w14:val="standardContextual"/>
+          </w:rPr>
+          <w:tab/>
+        </w:r>
+        <w:r>
+          <w:rPr>
+            <w:rStyle w:val="Hipervnculo"/>
+            <w:noProof/>
+          </w:rPr>
+          <w:t>Datos de observación de 24 horas de la estación del Puerto de Navacerrada</w:t>
+        </w:r>
+        <w:r>
+          <w:rPr>
+            <w:noProof/>
+            <w:webHidden/>
+          </w:rPr>
+          <w:tab/>
+        </w:r>
+        <w:r>
+          <w:rPr>
+            <w:noProof/>
+            <w:webHidden/>
+          </w:rPr>
+          <w:fldChar w:fldCharType="begin"/>
+        </w:r>
+        <w:r>
+          <w:rPr>
+            <w:noProof/>
+            <w:webHidden/>
+          </w:rPr>
+          <w:instrText xml:space="preserve"> PAGEREF _Toc135945157 \h </w:instrText>
+        </w:r>
+        <w:r>
+          <w:rPr>
+            <w:noProof/>
+            <w:webHidden/>
+          </w:rPr>
+        </w:r>
+        <w:r>
+          <w:rPr>
+            <w:noProof/>
+            <w:webHidden/>
+          </w:rPr>
+          <w:fldChar w:fldCharType="separate"/>
+        </w:r>
+        <w:r>
+          <w:rPr>
+            <w:noProof/>
+            <w:webHidden/>
+          </w:rPr>
+          <w:t>58</w:t>
+        </w:r>
+        <w:r>
+          <w:rPr>
+            <w:noProof/>
+            <w:webHidden/>
+          </w:rPr>
+          <w:fldChar w:fldCharType="end"/>
+        </w:r>
+      </w:hyperlink>
+    </w:p>
+    <w:p>
+      <w:pPr>
+        <w:pStyle w:val="TDC4"/>
+        <w:tabs>
+          <w:tab w:val="left" w:pos="1540"/>
+          <w:tab w:val="right" w:leader="dot" w:pos="8494"/>
+        </w:tabs>
+        <w:rPr>
+          <w:rFonts w:asciiTheme="minorHAnsi" w:eastAsiaTheme="minorEastAsia" w:hAnsiTheme="minorHAnsi" w:cstheme="minorBidi"/>
+          <w:noProof/>
+          <w:kern w:val="2"/>
+          <w:lang w:eastAsia="es-ES"/>
+          <w14:ligatures w14:val="standardContextual"/>
+        </w:rPr>
+      </w:pPr>
+      <w:hyperlink w:anchor="_Toc135945158" w:history="1">
+        <w:r>
+          <w:rPr>
+            <w:rStyle w:val="Hipervnculo"/>
+            <w:noProof/>
+          </w:rPr>
+          <w:t>5.3.6.2</w:t>
+        </w:r>
+        <w:r>
+          <w:rPr>
+            <w:rFonts w:asciiTheme="minorHAnsi" w:eastAsiaTheme="minorEastAsia" w:hAnsiTheme="minorHAnsi" w:cstheme="minorBidi"/>
+            <w:noProof/>
+            <w:kern w:val="2"/>
+            <w:lang w:eastAsia="es-ES"/>
+            <w14:ligatures w14:val="standardContextual"/>
+          </w:rPr>
+          <w:tab/>
+        </w:r>
+        <w:r>
+          <w:rPr>
+            <w:rStyle w:val="Hipervnculo"/>
+            <w:noProof/>
+          </w:rPr>
+          <w:t>Datos de predicción a 7 días en Manzanares el Real</w:t>
+        </w:r>
+        <w:r>
+          <w:rPr>
+            <w:noProof/>
+            <w:webHidden/>
+          </w:rPr>
+          <w:tab/>
+        </w:r>
+        <w:r>
+          <w:rPr>
+            <w:noProof/>
+            <w:webHidden/>
+          </w:rPr>
+          <w:fldChar w:fldCharType="begin"/>
+        </w:r>
+        <w:r>
+          <w:rPr>
+            <w:noProof/>
+            <w:webHidden/>
+          </w:rPr>
+          <w:instrText xml:space="preserve"> PAGEREF _Toc135945158 \h </w:instrText>
+        </w:r>
+        <w:r>
+          <w:rPr>
+            <w:noProof/>
+            <w:webHidden/>
+          </w:rPr>
+        </w:r>
+        <w:r>
+          <w:rPr>
+            <w:noProof/>
+            <w:webHidden/>
+          </w:rPr>
+          <w:fldChar w:fldCharType="separate"/>
+        </w:r>
+        <w:r>
+          <w:rPr>
+            <w:noProof/>
+            <w:webHidden/>
+          </w:rPr>
+          <w:t>59</w:t>
+        </w:r>
+        <w:r>
+          <w:rPr>
+            <w:noProof/>
+            <w:webHidden/>
+          </w:rPr>
+          <w:fldChar w:fldCharType="end"/>
+        </w:r>
+      </w:hyperlink>
+    </w:p>
+    <w:p>
+      <w:pPr>
+        <w:pStyle w:val="TDC4"/>
+        <w:tabs>
+          <w:tab w:val="left" w:pos="1540"/>
+          <w:tab w:val="right" w:leader="dot" w:pos="8494"/>
+        </w:tabs>
+        <w:rPr>
+          <w:rFonts w:asciiTheme="minorHAnsi" w:eastAsiaTheme="minorEastAsia" w:hAnsiTheme="minorHAnsi" w:cstheme="minorBidi"/>
+          <w:noProof/>
+          <w:kern w:val="2"/>
+          <w:lang w:eastAsia="es-ES"/>
+          <w14:ligatures w14:val="standardContextual"/>
+        </w:rPr>
+      </w:pPr>
+      <w:hyperlink w:anchor="_Toc135945159" w:history="1">
+        <w:r>
+          <w:rPr>
+            <w:rStyle w:val="Hipervnculo"/>
+            <w:noProof/>
+          </w:rPr>
+          <w:t>5.3.6.3</w:t>
+        </w:r>
+        <w:r>
+          <w:rPr>
+            <w:rFonts w:asciiTheme="minorHAnsi" w:eastAsiaTheme="minorEastAsia" w:hAnsiTheme="minorHAnsi" w:cstheme="minorBidi"/>
+            <w:noProof/>
+            <w:kern w:val="2"/>
+            <w:lang w:eastAsia="es-ES"/>
+            <w14:ligatures w14:val="standardContextual"/>
+          </w:rPr>
+          <w:tab/>
+        </w:r>
+        <w:r>
+          <w:rPr>
+            <w:rStyle w:val="Hipervnculo"/>
+            <w:noProof/>
+          </w:rPr>
+          <w:t>Datos de predicción a 24 horas en Manzanares el Real</w:t>
+        </w:r>
+        <w:r>
+          <w:rPr>
+            <w:noProof/>
+            <w:webHidden/>
+          </w:rPr>
+          <w:tab/>
+        </w:r>
+        <w:r>
+          <w:rPr>
+            <w:noProof/>
+            <w:webHidden/>
+          </w:rPr>
+          <w:fldChar w:fldCharType="begin"/>
+        </w:r>
+        <w:r>
+          <w:rPr>
+            <w:noProof/>
+            <w:webHidden/>
+          </w:rPr>
+          <w:instrText xml:space="preserve"> PAGEREF _Toc135945159 \h </w:instrText>
+        </w:r>
+        <w:r>
+          <w:rPr>
+            <w:noProof/>
+            <w:webHidden/>
+          </w:rPr>
+        </w:r>
+        <w:r>
+          <w:rPr>
+            <w:noProof/>
+            <w:webHidden/>
+          </w:rPr>
+          <w:fldChar w:fldCharType="separate"/>
+        </w:r>
+        <w:r>
+          <w:rPr>
+            <w:noProof/>
+            <w:webHidden/>
+          </w:rPr>
+          <w:t>60</w:t>
+        </w:r>
+        <w:r>
+          <w:rPr>
+            <w:noProof/>
+            <w:webHidden/>
+          </w:rPr>
+          <w:fldChar w:fldCharType="end"/>
+        </w:r>
+      </w:hyperlink>
+    </w:p>
+    <w:p>
+      <w:pPr>
+        <w:pStyle w:val="TDC4"/>
+        <w:tabs>
+          <w:tab w:val="left" w:pos="1540"/>
+          <w:tab w:val="right" w:leader="dot" w:pos="8494"/>
+        </w:tabs>
+        <w:rPr>
+          <w:rFonts w:asciiTheme="minorHAnsi" w:eastAsiaTheme="minorEastAsia" w:hAnsiTheme="minorHAnsi" w:cstheme="minorBidi"/>
+          <w:noProof/>
+          <w:kern w:val="2"/>
+          <w:lang w:eastAsia="es-ES"/>
+          <w14:ligatures w14:val="standardContextual"/>
+        </w:rPr>
+      </w:pPr>
+      <w:hyperlink w:anchor="_Toc135945160" w:history="1">
+        <w:r>
+          <w:rPr>
+            <w:rStyle w:val="Hipervnculo"/>
+            <w:noProof/>
+          </w:rPr>
+          <w:t>5.3.6.4</w:t>
+        </w:r>
+        <w:r>
+          <w:rPr>
+            <w:rFonts w:asciiTheme="minorHAnsi" w:eastAsiaTheme="minorEastAsia" w:hAnsiTheme="minorHAnsi" w:cstheme="minorBidi"/>
+            <w:noProof/>
+            <w:kern w:val="2"/>
+            <w:lang w:eastAsia="es-ES"/>
+            <w14:ligatures w14:val="standardContextual"/>
+          </w:rPr>
+          <w:tab/>
+        </w:r>
+        <w:r>
+          <w:rPr>
+            <w:rStyle w:val="Hipervnculo"/>
+            <w:noProof/>
+          </w:rPr>
+          <w:t>Datos de observación históricos de la estación del Puerto de Navacerrada</w:t>
+        </w:r>
+        <w:r>
+          <w:rPr>
+            <w:noProof/>
+            <w:webHidden/>
+          </w:rPr>
+          <w:tab/>
+        </w:r>
+        <w:r>
+          <w:rPr>
+            <w:noProof/>
+            <w:webHidden/>
+          </w:rPr>
+          <w:fldChar w:fldCharType="begin"/>
+        </w:r>
+        <w:r>
+          <w:rPr>
+            <w:noProof/>
+            <w:webHidden/>
+          </w:rPr>
+          <w:instrText xml:space="preserve"> PAGEREF _Toc135945160 \h </w:instrText>
+        </w:r>
+        <w:r>
+          <w:rPr>
+            <w:noProof/>
+            <w:webHidden/>
+          </w:rPr>
+        </w:r>
+        <w:r>
+          <w:rPr>
+            <w:noProof/>
+            <w:webHidden/>
+          </w:rPr>
+          <w:fldChar w:fldCharType="separate"/>
+        </w:r>
+        <w:r>
+          <w:rPr>
+            <w:noProof/>
+            <w:webHidden/>
+          </w:rPr>
+          <w:t>62</w:t>
+        </w:r>
+        <w:r>
+          <w:rPr>
+            <w:noProof/>
+            <w:webHidden/>
+          </w:rPr>
+          <w:fldChar w:fldCharType="end"/>
+        </w:r>
+      </w:hyperlink>
+    </w:p>
+    <w:p>
+      <w:pPr>
+        <w:pStyle w:val="TDC4"/>
+        <w:tabs>
+          <w:tab w:val="left" w:pos="1540"/>
+          <w:tab w:val="right" w:leader="dot" w:pos="8494"/>
+        </w:tabs>
+        <w:rPr>
+          <w:rFonts w:asciiTheme="minorHAnsi" w:eastAsiaTheme="minorEastAsia" w:hAnsiTheme="minorHAnsi" w:cstheme="minorBidi"/>
+          <w:noProof/>
+          <w:kern w:val="2"/>
+          <w:lang w:eastAsia="es-ES"/>
+          <w14:ligatures w14:val="standardContextual"/>
+        </w:rPr>
+      </w:pPr>
+      <w:hyperlink w:anchor="_Toc135945161" w:history="1">
+        <w:r>
+          <w:rPr>
+            <w:rStyle w:val="Hipervnculo"/>
+            <w:noProof/>
+          </w:rPr>
+          <w:t>5.3.6.5</w:t>
+        </w:r>
+        <w:r>
+          <w:rPr>
+            <w:rFonts w:asciiTheme="minorHAnsi" w:eastAsiaTheme="minorEastAsia" w:hAnsiTheme="minorHAnsi" w:cstheme="minorBidi"/>
+            <w:noProof/>
+            <w:kern w:val="2"/>
+            <w:lang w:eastAsia="es-ES"/>
+            <w14:ligatures w14:val="standardContextual"/>
+          </w:rPr>
+          <w:tab/>
+        </w:r>
+        <w:r>
+          <w:rPr>
+            <w:rStyle w:val="Hipervnculo"/>
+            <w:noProof/>
+          </w:rPr>
+          <w:t>¿Qué es el formato JSON?</w:t>
+        </w:r>
+        <w:r>
+          <w:rPr>
+            <w:noProof/>
+            <w:webHidden/>
+          </w:rPr>
+          <w:tab/>
+        </w:r>
+        <w:r>
+          <w:rPr>
+            <w:noProof/>
+            <w:webHidden/>
+          </w:rPr>
+          <w:fldChar w:fldCharType="begin"/>
+        </w:r>
+        <w:r>
+          <w:rPr>
+            <w:noProof/>
+            <w:webHidden/>
+          </w:rPr>
+          <w:instrText xml:space="preserve"> PAGEREF _Toc135945161 \h </w:instrText>
+        </w:r>
+        <w:r>
+          <w:rPr>
+            <w:noProof/>
+            <w:webHidden/>
+          </w:rPr>
+        </w:r>
+        <w:r>
+          <w:rPr>
+            <w:noProof/>
+            <w:webHidden/>
+          </w:rPr>
+          <w:fldChar w:fldCharType="separate"/>
+        </w:r>
+        <w:r>
+          <w:rPr>
+            <w:noProof/>
+            <w:webHidden/>
+          </w:rPr>
+          <w:t>62</w:t>
+        </w:r>
+        <w:r>
+          <w:rPr>
+            <w:noProof/>
+            <w:webHidden/>
+          </w:rPr>
+          <w:fldChar w:fldCharType="end"/>
+        </w:r>
+      </w:hyperlink>
+    </w:p>
+    <w:p>
+      <w:pPr>
+        <w:pStyle w:val="TDC4"/>
+        <w:tabs>
+          <w:tab w:val="left" w:pos="1540"/>
+          <w:tab w:val="right" w:leader="dot" w:pos="8494"/>
+        </w:tabs>
+        <w:rPr>
+          <w:rFonts w:asciiTheme="minorHAnsi" w:eastAsiaTheme="minorEastAsia" w:hAnsiTheme="minorHAnsi" w:cstheme="minorBidi"/>
+          <w:noProof/>
+          <w:kern w:val="2"/>
+          <w:lang w:eastAsia="es-ES"/>
+          <w14:ligatures w14:val="standardContextual"/>
+        </w:rPr>
+      </w:pPr>
+      <w:hyperlink w:anchor="_Toc135945162" w:history="1">
+        <w:r>
+          <w:rPr>
+            <w:rStyle w:val="Hipervnculo"/>
+            <w:noProof/>
+          </w:rPr>
+          <w:t>5.3.6.6</w:t>
+        </w:r>
+        <w:r>
+          <w:rPr>
+            <w:rFonts w:asciiTheme="minorHAnsi" w:eastAsiaTheme="minorEastAsia" w:hAnsiTheme="minorHAnsi" w:cstheme="minorBidi"/>
+            <w:noProof/>
+            <w:kern w:val="2"/>
+            <w:lang w:eastAsia="es-ES"/>
+            <w14:ligatures w14:val="standardContextual"/>
+          </w:rPr>
+          <w:tab/>
+        </w:r>
+        <w:r>
+          <w:rPr>
+            <w:rStyle w:val="Hipervnculo"/>
+            <w:noProof/>
+          </w:rPr>
+          <w:t>JSONArray y JSONObject</w:t>
+        </w:r>
+        <w:r>
+          <w:rPr>
+            <w:noProof/>
+            <w:webHidden/>
+          </w:rPr>
+          <w:tab/>
+        </w:r>
+        <w:r>
+          <w:rPr>
+            <w:noProof/>
+            <w:webHidden/>
+          </w:rPr>
+          <w:fldChar w:fldCharType="begin"/>
+        </w:r>
+        <w:r>
+          <w:rPr>
+            <w:noProof/>
+            <w:webHidden/>
+          </w:rPr>
+          <w:instrText xml:space="preserve"> PAGEREF _Toc135945162 \h </w:instrText>
+        </w:r>
+        <w:r>
+          <w:rPr>
+            <w:noProof/>
+            <w:webHidden/>
+          </w:rPr>
+        </w:r>
+        <w:r>
+          <w:rPr>
+            <w:noProof/>
+            <w:webHidden/>
+          </w:rPr>
+          <w:fldChar w:fldCharType="separate"/>
+        </w:r>
+        <w:r>
+          <w:rPr>
+            <w:noProof/>
+            <w:webHidden/>
+          </w:rPr>
+          <w:t>63</w:t>
         </w:r>
         <w:r>
           <w:rPr>
@@ -6833,7 +7456,7 @@
           <w14:ligatures w14:val="standardContextual"/>
         </w:rPr>
       </w:pPr>
-      <w:hyperlink w:anchor="_Toc135859792" w:history="1">
+      <w:hyperlink w:anchor="_Toc135945163" w:history="1">
         <w:r>
           <w:rPr>
             <w:rStyle w:val="Hipervnculo"/>
@@ -6877,7 +7500,7 @@
             <w:noProof/>
             <w:webHidden/>
           </w:rPr>
-          <w:instrText xml:space="preserve"> PAGEREF _Toc135859792 \h </w:instrText>
+          <w:instrText xml:space="preserve"> PAGEREF _Toc135945163 \h </w:instrText>
         </w:r>
         <w:r>
           <w:rPr>
@@ -6897,7 +7520,7 @@
             <w:noProof/>
             <w:webHidden/>
           </w:rPr>
-          <w:t>58</w:t>
+          <w:t>64</w:t>
         </w:r>
         <w:r>
           <w:rPr>
@@ -6923,7 +7546,7 @@
           <w14:ligatures w14:val="standardContextual"/>
         </w:rPr>
       </w:pPr>
-      <w:hyperlink w:anchor="_Toc135859793" w:history="1">
+      <w:hyperlink w:anchor="_Toc135945164" w:history="1">
         <w:r>
           <w:rPr>
             <w:rStyle w:val="Hipervnculo"/>
@@ -6967,7 +7590,7 @@
             <w:noProof/>
             <w:webHidden/>
           </w:rPr>
-          <w:instrText xml:space="preserve"> PAGEREF _Toc135859793 \h </w:instrText>
+          <w:instrText xml:space="preserve"> PAGEREF _Toc135945164 \h </w:instrText>
         </w:r>
         <w:r>
           <w:rPr>
@@ -6987,7 +7610,7 @@
             <w:noProof/>
             <w:webHidden/>
           </w:rPr>
-          <w:t>58</w:t>
+          <w:t>65</w:t>
         </w:r>
         <w:r>
           <w:rPr>
@@ -7013,7 +7636,7 @@
           <w14:ligatures w14:val="standardContextual"/>
         </w:rPr>
       </w:pPr>
-      <w:hyperlink w:anchor="_Toc135859794" w:history="1">
+      <w:hyperlink w:anchor="_Toc135945165" w:history="1">
         <w:r>
           <w:rPr>
             <w:rStyle w:val="Hipervnculo"/>
@@ -7057,7 +7680,7 @@
             <w:noProof/>
             <w:webHidden/>
           </w:rPr>
-          <w:instrText xml:space="preserve"> PAGEREF _Toc135859794 \h </w:instrText>
+          <w:instrText xml:space="preserve"> PAGEREF _Toc135945165 \h </w:instrText>
         </w:r>
         <w:r>
           <w:rPr>
@@ -7077,7 +7700,7 @@
             <w:noProof/>
             <w:webHidden/>
           </w:rPr>
-          <w:t>59</w:t>
+          <w:t>66</w:t>
         </w:r>
         <w:r>
           <w:rPr>
@@ -7103,7 +7726,7 @@
           <w14:ligatures w14:val="standardContextual"/>
         </w:rPr>
       </w:pPr>
-      <w:hyperlink w:anchor="_Toc135859795" w:history="1">
+      <w:hyperlink w:anchor="_Toc135945166" w:history="1">
         <w:r>
           <w:rPr>
             <w:rStyle w:val="Hipervnculo"/>
@@ -7147,7 +7770,7 @@
             <w:noProof/>
             <w:webHidden/>
           </w:rPr>
-          <w:instrText xml:space="preserve"> PAGEREF _Toc135859795 \h </w:instrText>
+          <w:instrText xml:space="preserve"> PAGEREF _Toc135945166 \h </w:instrText>
         </w:r>
         <w:r>
           <w:rPr>
@@ -7167,7 +7790,7 @@
             <w:noProof/>
             <w:webHidden/>
           </w:rPr>
-          <w:t>60</w:t>
+          <w:t>67</w:t>
         </w:r>
         <w:r>
           <w:rPr>
@@ -7193,7 +7816,7 @@
           <w14:ligatures w14:val="standardContextual"/>
         </w:rPr>
       </w:pPr>
-      <w:hyperlink w:anchor="_Toc135859796" w:history="1">
+      <w:hyperlink w:anchor="_Toc135945167" w:history="1">
         <w:r>
           <w:rPr>
             <w:rStyle w:val="Hipervnculo"/>
@@ -7237,7 +7860,7 @@
             <w:noProof/>
             <w:webHidden/>
           </w:rPr>
-          <w:instrText xml:space="preserve"> PAGEREF _Toc135859796 \h </w:instrText>
+          <w:instrText xml:space="preserve"> PAGEREF _Toc135945167 \h </w:instrText>
         </w:r>
         <w:r>
           <w:rPr>
@@ -7257,7 +7880,7 @@
             <w:noProof/>
             <w:webHidden/>
           </w:rPr>
-          <w:t>61</w:t>
+          <w:t>68</w:t>
         </w:r>
         <w:r>
           <w:rPr>
@@ -7283,7 +7906,7 @@
           <w14:ligatures w14:val="standardContextual"/>
         </w:rPr>
       </w:pPr>
-      <w:hyperlink w:anchor="_Toc135859797" w:history="1">
+      <w:hyperlink w:anchor="_Toc135945168" w:history="1">
         <w:r>
           <w:rPr>
             <w:rStyle w:val="Hipervnculo"/>
@@ -7327,7 +7950,7 @@
             <w:noProof/>
             <w:webHidden/>
           </w:rPr>
-          <w:instrText xml:space="preserve"> PAGEREF _Toc135859797 \h </w:instrText>
+          <w:instrText xml:space="preserve"> PAGEREF _Toc135945168 \h </w:instrText>
         </w:r>
         <w:r>
           <w:rPr>
@@ -7347,7 +7970,7 @@
             <w:noProof/>
             <w:webHidden/>
           </w:rPr>
-          <w:t>62</w:t>
+          <w:t>69</w:t>
         </w:r>
         <w:r>
           <w:rPr>
@@ -7373,7 +7996,7 @@
           <w14:ligatures w14:val="standardContextual"/>
         </w:rPr>
       </w:pPr>
-      <w:hyperlink w:anchor="_Toc135859798" w:history="1">
+      <w:hyperlink w:anchor="_Toc135945169" w:history="1">
         <w:r>
           <w:rPr>
             <w:rStyle w:val="Hipervnculo"/>
@@ -7417,7 +8040,7 @@
             <w:noProof/>
             <w:webHidden/>
           </w:rPr>
-          <w:instrText xml:space="preserve"> PAGEREF _Toc135859798 \h </w:instrText>
+          <w:instrText xml:space="preserve"> PAGEREF _Toc135945169 \h </w:instrText>
         </w:r>
         <w:r>
           <w:rPr>
@@ -7437,7 +8060,7 @@
             <w:noProof/>
             <w:webHidden/>
           </w:rPr>
-          <w:t>62</w:t>
+          <w:t>69</w:t>
         </w:r>
         <w:r>
           <w:rPr>
@@ -7463,7 +8086,7 @@
           <w14:ligatures w14:val="standardContextual"/>
         </w:rPr>
       </w:pPr>
-      <w:hyperlink w:anchor="_Toc135859799" w:history="1">
+      <w:hyperlink w:anchor="_Toc135945170" w:history="1">
         <w:r>
           <w:rPr>
             <w:rStyle w:val="Hipervnculo"/>
@@ -7507,7 +8130,7 @@
             <w:noProof/>
             <w:webHidden/>
           </w:rPr>
-          <w:instrText xml:space="preserve"> PAGEREF _Toc135859799 \h </w:instrText>
+          <w:instrText xml:space="preserve"> PAGEREF _Toc135945170 \h </w:instrText>
         </w:r>
         <w:r>
           <w:rPr>
@@ -7527,7 +8150,7 @@
             <w:noProof/>
             <w:webHidden/>
           </w:rPr>
-          <w:t>62</w:t>
+          <w:t>69</w:t>
         </w:r>
         <w:r>
           <w:rPr>
@@ -7553,7 +8176,7 @@
           <w14:ligatures w14:val="standardContextual"/>
         </w:rPr>
       </w:pPr>
-      <w:hyperlink w:anchor="_Toc135859800" w:history="1">
+      <w:hyperlink w:anchor="_Toc135945171" w:history="1">
         <w:r>
           <w:rPr>
             <w:rStyle w:val="Hipervnculo"/>
@@ -7597,7 +8220,7 @@
             <w:noProof/>
             <w:webHidden/>
           </w:rPr>
-          <w:instrText xml:space="preserve"> PAGEREF _Toc135859800 \h </w:instrText>
+          <w:instrText xml:space="preserve"> PAGEREF _Toc135945171 \h </w:instrText>
         </w:r>
         <w:r>
           <w:rPr>
@@ -7617,7 +8240,7 @@
             <w:noProof/>
             <w:webHidden/>
           </w:rPr>
-          <w:t>63</w:t>
+          <w:t>70</w:t>
         </w:r>
         <w:r>
           <w:rPr>
@@ -7643,7 +8266,7 @@
           <w14:ligatures w14:val="standardContextual"/>
         </w:rPr>
       </w:pPr>
-      <w:hyperlink w:anchor="_Toc135859801" w:history="1">
+      <w:hyperlink w:anchor="_Toc135945172" w:history="1">
         <w:r>
           <w:rPr>
             <w:rStyle w:val="Hipervnculo"/>
@@ -7687,7 +8310,7 @@
             <w:noProof/>
             <w:webHidden/>
           </w:rPr>
-          <w:instrText xml:space="preserve"> PAGEREF _Toc135859801 \h </w:instrText>
+          <w:instrText xml:space="preserve"> PAGEREF _Toc135945172 \h </w:instrText>
         </w:r>
         <w:r>
           <w:rPr>
@@ -7707,7 +8330,7 @@
             <w:noProof/>
             <w:webHidden/>
           </w:rPr>
-          <w:t>64</w:t>
+          <w:t>71</w:t>
         </w:r>
         <w:r>
           <w:rPr>
@@ -7733,7 +8356,7 @@
           <w14:ligatures w14:val="standardContextual"/>
         </w:rPr>
       </w:pPr>
-      <w:hyperlink w:anchor="_Toc135859802" w:history="1">
+      <w:hyperlink w:anchor="_Toc135945173" w:history="1">
         <w:r>
           <w:rPr>
             <w:rStyle w:val="Hipervnculo"/>
@@ -7777,7 +8400,7 @@
             <w:noProof/>
             <w:webHidden/>
           </w:rPr>
-          <w:instrText xml:space="preserve"> PAGEREF _Toc135859802 \h </w:instrText>
+          <w:instrText xml:space="preserve"> PAGEREF _Toc135945173 \h </w:instrText>
         </w:r>
         <w:r>
           <w:rPr>
@@ -7797,7 +8420,7 @@
             <w:noProof/>
             <w:webHidden/>
           </w:rPr>
-          <w:t>67</w:t>
+          <w:t>74</w:t>
         </w:r>
         <w:r>
           <w:rPr>
@@ -9875,7 +10498,7 @@
         </w:numPr>
       </w:pPr>
       <w:bookmarkStart w:id="32" w:name="_Toc37758884"/>
-      <w:bookmarkStart w:id="33" w:name="_Toc135859740"/>
+      <w:bookmarkStart w:id="33" w:name="_Toc135945104"/>
       <w:r>
         <w:lastRenderedPageBreak/>
         <w:t>INTRODUCCIÓN</w:t>
@@ -10081,7 +10704,7 @@
       <w:pPr>
         <w:pStyle w:val="Ttulo1"/>
       </w:pPr>
-      <w:bookmarkStart w:id="35" w:name="_Toc135859741"/>
+      <w:bookmarkStart w:id="35" w:name="_Toc135945105"/>
       <w:r>
         <w:lastRenderedPageBreak/>
         <w:t>DESCRIPCIÓN DEL PROBLEMA</w:t>
@@ -10775,7 +11398,7 @@
       <w:pPr>
         <w:pStyle w:val="Ttulo1"/>
       </w:pPr>
-      <w:bookmarkStart w:id="36" w:name="_Toc135859742"/>
+      <w:bookmarkStart w:id="36" w:name="_Toc135945106"/>
       <w:r>
         <w:lastRenderedPageBreak/>
         <w:t>ESTADO DEL ARTE</w:t>
@@ -10848,7 +11471,7 @@
       <w:pPr>
         <w:pStyle w:val="Ttulo2"/>
       </w:pPr>
-      <w:bookmarkStart w:id="37" w:name="_Toc135859743"/>
+      <w:bookmarkStart w:id="37" w:name="_Toc135945107"/>
       <w:r>
         <w:t>Marco teórico</w:t>
       </w:r>
@@ -10859,7 +11482,7 @@
       <w:pPr>
         <w:pStyle w:val="Ttulo3"/>
       </w:pPr>
-      <w:bookmarkStart w:id="38" w:name="_Toc135859744"/>
+      <w:bookmarkStart w:id="38" w:name="_Toc135945108"/>
       <w:r>
         <w:t>La meteorología: antecedentes</w:t>
       </w:r>
@@ -10909,7 +11532,7 @@
       <w:pPr>
         <w:pStyle w:val="Ttulo3"/>
       </w:pPr>
-      <w:bookmarkStart w:id="39" w:name="_Toc135859745"/>
+      <w:bookmarkStart w:id="39" w:name="_Toc135945109"/>
       <w:r>
         <w:t>Definiciones básicas</w:t>
       </w:r>
@@ -11119,7 +11742,7 @@
       <w:pPr>
         <w:pStyle w:val="Ttulo3"/>
       </w:pPr>
-      <w:bookmarkStart w:id="40" w:name="_Toc135859746"/>
+      <w:bookmarkStart w:id="40" w:name="_Toc135945110"/>
       <w:r>
         <w:t>La circulación del aire</w:t>
       </w:r>
@@ -11151,7 +11774,7 @@
       <w:pPr>
         <w:pStyle w:val="Ttulo4"/>
       </w:pPr>
-      <w:bookmarkStart w:id="41" w:name="_Toc135859747"/>
+      <w:bookmarkStart w:id="41" w:name="_Toc135945111"/>
       <w:r>
         <w:t xml:space="preserve">El </w:t>
       </w:r>
@@ -11175,7 +11798,7 @@
       <w:pPr>
         <w:pStyle w:val="Ttulo4"/>
       </w:pPr>
-      <w:bookmarkStart w:id="42" w:name="_Toc135859748"/>
+      <w:bookmarkStart w:id="42" w:name="_Toc135945112"/>
       <w:r>
         <w:t>Dirección y velocidad del viento</w:t>
       </w:r>
@@ -13175,7 +13798,7 @@
       <w:pPr>
         <w:pStyle w:val="Ttulo3"/>
       </w:pPr>
-      <w:bookmarkStart w:id="44" w:name="_Toc135859749"/>
+      <w:bookmarkStart w:id="44" w:name="_Toc135945113"/>
       <w:r>
         <w:lastRenderedPageBreak/>
         <w:t>Parámetros meteorológicos</w:t>
@@ -13302,7 +13925,7 @@
       <w:pPr>
         <w:pStyle w:val="Ttulo3"/>
       </w:pPr>
-      <w:bookmarkStart w:id="45" w:name="_Toc135859750"/>
+      <w:bookmarkStart w:id="45" w:name="_Toc135945114"/>
       <w:r>
         <w:t>La observación del tiempo</w:t>
       </w:r>
@@ -13354,7 +13977,7 @@
       <w:pPr>
         <w:pStyle w:val="Ttulo3"/>
       </w:pPr>
-      <w:bookmarkStart w:id="46" w:name="_Toc135859751"/>
+      <w:bookmarkStart w:id="46" w:name="_Toc135945115"/>
       <w:r>
         <w:t>Análisis</w:t>
       </w:r>
@@ -13382,7 +14005,7 @@
       <w:pPr>
         <w:pStyle w:val="Ttulo3"/>
       </w:pPr>
-      <w:bookmarkStart w:id="47" w:name="_Toc135859752"/>
+      <w:bookmarkStart w:id="47" w:name="_Toc135945116"/>
       <w:r>
         <w:t>Predicción - Modelos meteorológicos</w:t>
       </w:r>
@@ -13452,7 +14075,7 @@
       <w:pPr>
         <w:pStyle w:val="Ttulo3"/>
       </w:pPr>
-      <w:bookmarkStart w:id="48" w:name="_Toc135859753"/>
+      <w:bookmarkStart w:id="48" w:name="_Toc135945117"/>
       <w:r>
         <w:t>Interpretación de algunos resultados</w:t>
       </w:r>
@@ -13539,7 +14162,7 @@
       <w:pPr>
         <w:pStyle w:val="Ttulo3"/>
       </w:pPr>
-      <w:bookmarkStart w:id="49" w:name="_Toc135859754"/>
+      <w:bookmarkStart w:id="49" w:name="_Toc135945118"/>
       <w:r>
         <w:t>Aplicaciones de la predicción del tiempo</w:t>
       </w:r>
@@ -13651,7 +14274,7 @@
       <w:pPr>
         <w:pStyle w:val="Ttulo3"/>
       </w:pPr>
-      <w:bookmarkStart w:id="50" w:name="_Toc135859755"/>
+      <w:bookmarkStart w:id="50" w:name="_Toc135945119"/>
       <w:r>
         <w:lastRenderedPageBreak/>
         <w:t>Organización Meteorológica Mundial</w:t>
@@ -13847,7 +14470,7 @@
       <w:pPr>
         <w:pStyle w:val="Ttulo2"/>
       </w:pPr>
-      <w:bookmarkStart w:id="51" w:name="_Toc135859756"/>
+      <w:bookmarkStart w:id="51" w:name="_Toc135945120"/>
       <w:r>
         <w:lastRenderedPageBreak/>
         <w:t>Investigación realizada sobre trabajos académicos usando AEMET OPEN DATA</w:t>
@@ -13874,7 +14497,7 @@
       <w:pPr>
         <w:pStyle w:val="Ttulo3"/>
       </w:pPr>
-      <w:bookmarkStart w:id="52" w:name="_Toc135859757"/>
+      <w:bookmarkStart w:id="52" w:name="_Toc135945121"/>
       <w:r>
         <w:t>Título:</w:t>
       </w:r>
@@ -14013,7 +14636,7 @@
         <w:pStyle w:val="Ttulo3"/>
       </w:pPr>
       <w:bookmarkStart w:id="53" w:name="_Hlk131757365"/>
-      <w:bookmarkStart w:id="54" w:name="_Toc135859758"/>
+      <w:bookmarkStart w:id="54" w:name="_Toc135945122"/>
       <w:r>
         <w:t xml:space="preserve">Título: </w:t>
       </w:r>
@@ -14196,7 +14819,7 @@
       <w:pPr>
         <w:pStyle w:val="Ttulo3"/>
       </w:pPr>
-      <w:bookmarkStart w:id="55" w:name="_Toc135859759"/>
+      <w:bookmarkStart w:id="55" w:name="_Toc135945123"/>
       <w:r>
         <w:t>Título</w:t>
       </w:r>
@@ -14444,7 +15067,7 @@
       <w:pPr>
         <w:pStyle w:val="Ttulo2"/>
       </w:pPr>
-      <w:bookmarkStart w:id="57" w:name="_Toc135859760"/>
+      <w:bookmarkStart w:id="57" w:name="_Toc135945124"/>
       <w:r>
         <w:t>Enlaces y ejemplos del uso de AEMET OPEN DATA</w:t>
       </w:r>
@@ -14783,7 +15406,7 @@
       </w:pPr>
       <w:bookmarkStart w:id="58" w:name="_Toc37758894"/>
       <w:bookmarkStart w:id="59" w:name="_Toc37845879"/>
-      <w:bookmarkStart w:id="60" w:name="_Toc135859761"/>
+      <w:bookmarkStart w:id="60" w:name="_Toc135945125"/>
       <w:r>
         <w:lastRenderedPageBreak/>
         <w:t>OBJETIVOS</w:t>
@@ -14798,7 +15421,7 @@
       </w:pPr>
       <w:bookmarkStart w:id="61" w:name="_Toc37758895"/>
       <w:bookmarkStart w:id="62" w:name="_Toc37845880"/>
-      <w:bookmarkStart w:id="63" w:name="_Toc135859762"/>
+      <w:bookmarkStart w:id="63" w:name="_Toc135945126"/>
       <w:r>
         <w:t>Objetivos generales</w:t>
       </w:r>
@@ -14998,7 +15621,7 @@
       </w:pPr>
       <w:bookmarkStart w:id="64" w:name="_Toc37758896"/>
       <w:bookmarkStart w:id="65" w:name="_Toc37845881"/>
-      <w:bookmarkStart w:id="66" w:name="_Toc135859763"/>
+      <w:bookmarkStart w:id="66" w:name="_Toc135945127"/>
       <w:r>
         <w:t>Objetivos específicos</w:t>
       </w:r>
@@ -15254,7 +15877,7 @@
       </w:pPr>
       <w:bookmarkStart w:id="67" w:name="_Toc37758897"/>
       <w:bookmarkStart w:id="68" w:name="_Toc37845882"/>
-      <w:bookmarkStart w:id="69" w:name="_Toc135859764"/>
+      <w:bookmarkStart w:id="69" w:name="_Toc135945128"/>
       <w:r>
         <w:t>Beneficios del proyecto</w:t>
       </w:r>
@@ -15361,7 +15984,7 @@
       </w:pPr>
       <w:bookmarkStart w:id="70" w:name="_Toc37758898"/>
       <w:bookmarkStart w:id="71" w:name="_Toc37845883"/>
-      <w:bookmarkStart w:id="72" w:name="_Toc135859765"/>
+      <w:bookmarkStart w:id="72" w:name="_Toc135945129"/>
       <w:r>
         <w:lastRenderedPageBreak/>
         <w:t>DESARROLLO DEL PROYECTO</w:t>
@@ -15376,7 +15999,7 @@
       </w:pPr>
       <w:bookmarkStart w:id="73" w:name="_Toc37758899"/>
       <w:bookmarkStart w:id="74" w:name="_Toc37845884"/>
-      <w:bookmarkStart w:id="75" w:name="_Toc135859766"/>
+      <w:bookmarkStart w:id="75" w:name="_Toc135945130"/>
       <w:r>
         <w:t>Planificación del proyecto</w:t>
       </w:r>
@@ -15519,7 +16142,7 @@
       </w:pPr>
       <w:bookmarkStart w:id="76" w:name="_Toc37758900"/>
       <w:bookmarkStart w:id="77" w:name="_Toc37845885"/>
-      <w:bookmarkStart w:id="78" w:name="_Toc135859767"/>
+      <w:bookmarkStart w:id="78" w:name="_Toc135945131"/>
       <w:r>
         <w:t>Descripción de la solución, metodologías y herramientas empleadas</w:t>
       </w:r>
@@ -15625,7 +16248,7 @@
       <w:pPr>
         <w:pStyle w:val="Ttulo3"/>
       </w:pPr>
-      <w:bookmarkStart w:id="79" w:name="_Toc135859768"/>
+      <w:bookmarkStart w:id="79" w:name="_Toc135945132"/>
       <w:r>
         <w:t>Breve descripción de la solución</w:t>
       </w:r>
@@ -16047,7 +16670,7 @@
       <w:pPr>
         <w:pStyle w:val="Ttulo3"/>
       </w:pPr>
-      <w:bookmarkStart w:id="81" w:name="_Toc135859769"/>
+      <w:bookmarkStart w:id="81" w:name="_Toc135945133"/>
       <w:r>
         <w:lastRenderedPageBreak/>
         <w:t>Funciones principales de la aplicación</w:t>
@@ -16198,21 +16821,7 @@
           <w:b/>
           <w:bCs/>
         </w:rPr>
-        <w:t xml:space="preserve">Observación de los Meteoros </w:t>
-      </w:r>
-      <w:r>
-        <w:rPr>
-          <w:b/>
-          <w:bCs/>
-        </w:rPr>
-        <w:t>–</w:t>
-      </w:r>
-      <w:r>
-        <w:rPr>
-          <w:b/>
-          <w:bCs/>
-        </w:rPr>
-        <w:t xml:space="preserve"> Anexos</w:t>
+        <w:t>Observación de los Meteoros – Anexos</w:t>
       </w:r>
       <w:r>
         <w:t xml:space="preserve">” </w:t>
@@ -16225,19 +16834,7 @@
           <w:rPr>
             <w:rStyle w:val="Hipervnculo"/>
           </w:rPr>
-          <w:t>https://meteoescuela.aemet.es/cantabria/storage/app/media/tutoriales/Instrucciones_Observacion_An</w:t>
-        </w:r>
-        <w:r>
-          <w:rPr>
-            <w:rStyle w:val="Hipervnculo"/>
-          </w:rPr>
-          <w:t>e</w:t>
-        </w:r>
-        <w:r>
-          <w:rPr>
-            <w:rStyle w:val="Hipervnculo"/>
-          </w:rPr>
-          <w:t>xoMeteoros.pdf</w:t>
+          <w:t>https://meteoescuela.aemet.es/cantabria/storage/app/media/tutoriales/Instrucciones_Observacion_AnexoMeteoros.pdf</w:t>
         </w:r>
       </w:hyperlink>
       <w:r>
@@ -16281,7 +16878,7 @@
       <w:pPr>
         <w:pStyle w:val="Ttulo3"/>
       </w:pPr>
-      <w:bookmarkStart w:id="82" w:name="_Toc135859770"/>
+      <w:bookmarkStart w:id="82" w:name="_Toc135945134"/>
       <w:r>
         <w:t>Casos de uso</w:t>
       </w:r>
@@ -16366,7 +16963,7 @@
       <w:pPr>
         <w:pStyle w:val="Ttulo3"/>
       </w:pPr>
-      <w:bookmarkStart w:id="83" w:name="_Toc135859771"/>
+      <w:bookmarkStart w:id="83" w:name="_Toc135945135"/>
       <w:r>
         <w:t>Diseño y herramientas</w:t>
       </w:r>
@@ -16392,7 +16989,7 @@
       <w:pPr>
         <w:pStyle w:val="Ttulo3"/>
       </w:pPr>
-      <w:bookmarkStart w:id="84" w:name="_Toc135859772"/>
+      <w:bookmarkStart w:id="84" w:name="_Toc135945136"/>
       <w:r>
         <w:lastRenderedPageBreak/>
         <w:t xml:space="preserve">Pantalla de presentación </w:t>
@@ -16793,7 +17390,7 @@
       <w:pPr>
         <w:pStyle w:val="Ttulo3"/>
       </w:pPr>
-      <w:bookmarkStart w:id="88" w:name="_Toc135859773"/>
+      <w:bookmarkStart w:id="88" w:name="_Toc135945137"/>
       <w:r>
         <w:lastRenderedPageBreak/>
         <w:t>Calidad – pruebas de validación</w:t>
@@ -16805,7 +17402,7 @@
       <w:pPr>
         <w:pStyle w:val="Ttulo3"/>
       </w:pPr>
-      <w:bookmarkStart w:id="89" w:name="_Toc135859774"/>
+      <w:bookmarkStart w:id="89" w:name="_Toc135945138"/>
       <w:r>
         <w:t>Definición de umbrales de activación de avisos</w:t>
       </w:r>
@@ -16911,6 +17508,9 @@
         <w:keepNext/>
       </w:pPr>
       <w:r>
+        <w:rPr>
+          <w:noProof/>
+        </w:rPr>
         <w:drawing>
           <wp:inline distT="0" distB="0" distL="0" distR="0" wp14:anchorId="17247276" wp14:editId="6EECC711">
             <wp:extent cx="5400040" cy="747395"/>
@@ -17006,8 +17606,8 @@
           <w:noProof/>
         </w:rPr>
         <w:drawing>
-          <wp:inline distT="0" distB="0" distL="0" distR="0" wp14:anchorId="0FD7C061" wp14:editId="5CD4DEFA">
-            <wp:extent cx="5400040" cy="3773567"/>
+          <wp:inline distT="0" distB="0" distL="0" distR="0" wp14:anchorId="0FD7C061" wp14:editId="253E167E">
+            <wp:extent cx="4935922" cy="3449240"/>
             <wp:effectExtent l="0" t="0" r="0" b="0"/>
             <wp:docPr id="879974891" name="Imagen 1"/>
             <wp:cNvGraphicFramePr>
@@ -17023,7 +17623,7 @@
                     </pic:cNvPicPr>
                   </pic:nvPicPr>
                   <pic:blipFill>
-                    <a:blip r:embed="rId25">
+                    <a:blip r:embed="rId25" cstate="print">
                       <a:extLst>
                         <a:ext uri="{28A0092B-C50C-407E-A947-70E740481C1C}">
                           <a14:useLocalDpi xmlns:a14="http://schemas.microsoft.com/office/drawing/2010/main" val="0"/>
@@ -17038,7 +17638,7 @@
                   <pic:spPr bwMode="auto">
                     <a:xfrm>
                       <a:off x="0" y="0"/>
-                      <a:ext cx="5400040" cy="3773567"/>
+                      <a:ext cx="4940177" cy="3452213"/>
                     </a:xfrm>
                     <a:prstGeom prst="rect">
                       <a:avLst/>
@@ -17093,7 +17693,7 @@
       <w:pPr>
         <w:pStyle w:val="Ttulo3"/>
       </w:pPr>
-      <w:bookmarkStart w:id="92" w:name="_Toc135859775"/>
+      <w:bookmarkStart w:id="92" w:name="_Toc135945139"/>
       <w:r>
         <w:lastRenderedPageBreak/>
         <w:t>Fases del proyecto</w:t>
@@ -17106,7 +17706,7 @@
       <w:pPr>
         <w:pStyle w:val="Ttulo3"/>
       </w:pPr>
-      <w:bookmarkStart w:id="93" w:name="_Toc135859776"/>
+      <w:bookmarkStart w:id="93" w:name="_Toc135945140"/>
       <w:r>
         <w:t>Inconvenientes de la solución y cómo resolverlos</w:t>
       </w:r>
@@ -17122,7 +17722,7 @@
       <w:pPr>
         <w:pStyle w:val="Ttulo4"/>
       </w:pPr>
-      <w:bookmarkStart w:id="94" w:name="_Toc135859777"/>
+      <w:bookmarkStart w:id="94" w:name="_Toc135945141"/>
       <w:r>
         <w:t>Confusión entre velocidad del viento y racha</w:t>
       </w:r>
@@ -17135,13 +17735,16 @@
       <w:r>
         <w:t>En las definiciones incluidas en los archivos de metadatos, la AEMET habla de “velocidad máxima del viento” para los datos observados y para la predicción a 7 días, de “racha máxima del viento”. En ambos casos, hemos comprobado comparando la tabla de la aplicación de la AEMET con los datos que obtenemos de OPENDATA con el link directo, que ambas variables son iguales. Y así lo presentaremos en nuestra aplicación, con la oportuna conversión a km/h.</w:t>
       </w:r>
+      <w:r>
+        <w:t xml:space="preserve"> Excepto en la predicción por horas, que ofrece el dato en km/h directamente.</w:t>
+      </w:r>
     </w:p>
     <w:p/>
     <w:p>
       <w:pPr>
         <w:pStyle w:val="Ttulo4"/>
       </w:pPr>
-      <w:bookmarkStart w:id="95" w:name="_Toc135859778"/>
+      <w:bookmarkStart w:id="95" w:name="_Toc135945142"/>
       <w:r>
         <w:t>Hora local</w:t>
       </w:r>
@@ -17229,8 +17832,9 @@
       <w:pPr>
         <w:pStyle w:val="Ttulo4"/>
       </w:pPr>
-      <w:bookmarkStart w:id="96" w:name="_Toc135859779"/>
-      <w:r>
+      <w:bookmarkStart w:id="96" w:name="_Toc135945143"/>
+      <w:r>
+        <w:lastRenderedPageBreak/>
         <w:t xml:space="preserve">Avisos </w:t>
       </w:r>
       <w:r>
@@ -17243,46 +17847,12 @@
     </w:p>
     <w:p>
       <w:r>
-        <w:t>Se denomina fenómeno meteorológico adverso (en adelante FMA) a todo evento</w:t>
-      </w:r>
-      <w:r>
-        <w:t xml:space="preserve"> </w:t>
-      </w:r>
-      <w:r>
-        <w:t>meteorológico capaz de producir, directa o indirectamente, daños a las personas y los bienes</w:t>
-      </w:r>
-      <w:r>
-        <w:t xml:space="preserve"> </w:t>
-      </w:r>
-      <w:r>
-        <w:t xml:space="preserve">y que, por tanto, </w:t>
-      </w:r>
-      <w:r>
-        <w:lastRenderedPageBreak/>
-        <w:t>puede producir impactos. En sentido menos restringido, también puede</w:t>
-      </w:r>
-      <w:r>
-        <w:t xml:space="preserve"> </w:t>
-      </w:r>
-      <w:r>
-        <w:t>considerarse como tal cualquier fenómeno meteorológico susceptible de alterar la actividad</w:t>
-      </w:r>
-      <w:r>
-        <w:t xml:space="preserve"> </w:t>
-      </w:r>
-      <w:r>
-        <w:t>humana de forma significativa en un ámbito espacial determinado.</w:t>
-      </w:r>
-    </w:p>
-    <w:p>
-      <w:r>
-        <w:t>Conviene resaltar que la peligrosidad de un FMA indica la magnitud esperable de los impactos</w:t>
-      </w:r>
-      <w:r>
-        <w:t xml:space="preserve"> </w:t>
-      </w:r>
-      <w:r>
-        <w:t>que podría producir, sin tener en cuenta la exposición y la vulnerabilidad de las personas y los</w:t>
+        <w:t>Se denomina fenómeno meteorológico adverso (en adelante FMA) a todo evento meteorológico capaz de producir, directa o indirectamente, daños a las personas y los bienes y que, por tanto, puede producir impactos. En sentido menos restringido, también puede considerarse como tal cualquier fenómeno meteorológico susceptible de alterar la actividad humana de forma significativa en un ámbito espacial determinado.</w:t>
+      </w:r>
+    </w:p>
+    <w:p>
+      <w:r>
+        <w:t>Conviene resaltar que la peligrosidad de un FMA indica la magnitud esperable de los impactos que podría producir, sin tener en cuenta la exposición y la vulnerabilidad de las personas y los</w:t>
       </w:r>
       <w:r>
         <w:t xml:space="preserve"> </w:t>
@@ -17338,16 +17908,7 @@
         </w:numPr>
       </w:pPr>
       <w:r>
-        <w:t>Lluvias, como p</w:t>
-      </w:r>
-      <w:r>
-        <w:t>recipitación acumulada en</w:t>
-      </w:r>
-      <w:r>
-        <w:t xml:space="preserve"> </w:t>
-      </w:r>
-      <w:r>
-        <w:t>una hora</w:t>
+        <w:t>Lluvias, como precipitación acumulada en una hora</w:t>
       </w:r>
       <w:r>
         <w:t>, medida</w:t>
@@ -17377,16 +17938,7 @@
         </w:numPr>
       </w:pPr>
       <w:r>
-        <w:t>Vientos, como r</w:t>
-      </w:r>
-      <w:r>
-        <w:t>achas máximas de viento</w:t>
-      </w:r>
-      <w:r>
-        <w:t xml:space="preserve">, en </w:t>
-      </w:r>
-      <w:r>
-        <w:t>km/h</w:t>
+        <w:t>Vientos, como rachas máximas de viento, en km/h</w:t>
       </w:r>
     </w:p>
     <w:p>
@@ -17436,15 +17988,7 @@
           <w:bCs/>
           <w:color w:val="00B050"/>
         </w:rPr>
-        <w:t>Nivel v</w:t>
-      </w:r>
-      <w:r>
-        <w:rPr>
-          <w:b/>
-          <w:bCs/>
-          <w:color w:val="00B050"/>
-        </w:rPr>
-        <w:t>erde</w:t>
+        <w:t>Nivel verde</w:t>
       </w:r>
     </w:p>
     <w:p>
@@ -17482,13 +18026,7 @@
     </w:p>
     <w:p>
       <w:r>
-        <w:t>El peligro es bajo, pero los bienes y la población vulnerables o en zonas expuestas al FMA</w:t>
-      </w:r>
-      <w:r>
-        <w:t xml:space="preserve"> </w:t>
-      </w:r>
-      <w:r>
-        <w:t>podrían sufrir algunos impactos.</w:t>
+        <w:t>El peligro es bajo, pero los bienes y la población vulnerables o en zonas expuestas al FMA podrían sufrir algunos impactos.</w:t>
       </w:r>
     </w:p>
     <w:p>
@@ -17593,6 +18131,7 @@
     </w:p>
     <w:p>
       <w:r>
+        <w:lastRenderedPageBreak/>
         <w:t>Recomendación: Tome medidas preventivas y ACTÚE según las indicaciones de las</w:t>
       </w:r>
       <w:r>
@@ -17790,7 +18329,7 @@
       <w:pPr>
         <w:pStyle w:val="Ttulo3"/>
       </w:pPr>
-      <w:bookmarkStart w:id="98" w:name="_Toc135859780"/>
+      <w:bookmarkStart w:id="98" w:name="_Toc135945144"/>
       <w:r>
         <w:t>Pseudocódigo</w:t>
       </w:r>
@@ -17821,7 +18360,7 @@
       <w:pPr>
         <w:pStyle w:val="Ttulo3"/>
       </w:pPr>
-      <w:bookmarkStart w:id="99" w:name="_Toc135859781"/>
+      <w:bookmarkStart w:id="99" w:name="_Toc135945145"/>
       <w:r>
         <w:lastRenderedPageBreak/>
         <w:t xml:space="preserve">¿Por qué elegimos la API </w:t>
@@ -17872,7 +18411,7 @@
       <w:pPr>
         <w:pStyle w:val="Ttulo4"/>
       </w:pPr>
-      <w:bookmarkStart w:id="100" w:name="_Toc135859782"/>
+      <w:bookmarkStart w:id="100" w:name="_Toc135945146"/>
       <w:r>
         <w:t>¿</w:t>
       </w:r>
@@ -17939,7 +18478,7 @@
       <w:pPr>
         <w:pStyle w:val="Ttulo4"/>
       </w:pPr>
-      <w:bookmarkStart w:id="101" w:name="_Toc135859783"/>
+      <w:bookmarkStart w:id="101" w:name="_Toc135945147"/>
       <w:r>
         <w:t>AEMET facilita el acceso a su información meteorológica y climatológica para su reutilización</w:t>
       </w:r>
@@ -18061,7 +18600,7 @@
       <w:pPr>
         <w:pStyle w:val="Ttulo4"/>
       </w:pPr>
-      <w:bookmarkStart w:id="102" w:name="_Toc135859784"/>
+      <w:bookmarkStart w:id="102" w:name="_Toc135945148"/>
       <w:r>
         <w:t>Cumplimiento de las condiciones</w:t>
       </w:r>
@@ -18177,7 +18716,7 @@
       <w:pPr>
         <w:pStyle w:val="Ttulo3"/>
       </w:pPr>
-      <w:bookmarkStart w:id="103" w:name="_Toc135859785"/>
+      <w:bookmarkStart w:id="103" w:name="_Toc135945149"/>
       <w:r>
         <w:t>¿Por qué elegimos Java?</w:t>
       </w:r>
@@ -18185,10 +18724,7 @@
     </w:p>
     <w:p>
       <w:r>
-        <w:t>Las propiedades más importantes de Java</w:t>
-      </w:r>
-      <w:r>
-        <w:t>, que nos han hecho decidirnos por utilizar este lenguaje de programación son las siguientes:</w:t>
+        <w:t>Las propiedades más importantes de Java, que nos han hecho decidirnos por utilizar este lenguaje de programación son las siguientes:</w:t>
       </w:r>
     </w:p>
     <w:p/>
@@ -18352,7 +18888,7 @@
       <w:pPr>
         <w:pStyle w:val="Ttulo2"/>
       </w:pPr>
-      <w:bookmarkStart w:id="104" w:name="_Toc135859786"/>
+      <w:bookmarkStart w:id="104" w:name="_Toc135945150"/>
       <w:r>
         <w:t>Solución propuesta</w:t>
       </w:r>
@@ -18443,7 +18979,7 @@
       <w:pPr>
         <w:pStyle w:val="Ttulo3"/>
       </w:pPr>
-      <w:bookmarkStart w:id="105" w:name="_Toc135859787"/>
+      <w:bookmarkStart w:id="105" w:name="_Toc135945151"/>
       <w:r>
         <w:t>Para acceder al servicio AEMET OpenData</w:t>
       </w:r>
@@ -18793,9 +19329,15 @@
       <w:pPr>
         <w:pStyle w:val="Ttulo3"/>
       </w:pPr>
-      <w:bookmarkStart w:id="107" w:name="_Toc135859788"/>
-      <w:r>
-        <w:t>Como darse de alta en el servicio de descarga de datos desde AEMET</w:t>
+      <w:bookmarkStart w:id="107" w:name="_Toc135945152"/>
+      <w:r>
+        <w:t>C</w:t>
+      </w:r>
+      <w:r>
+        <w:t>ó</w:t>
+      </w:r>
+      <w:r>
+        <w:t>mo darse de alta en el servicio de descarga de datos desde AEMET</w:t>
       </w:r>
       <w:bookmarkEnd w:id="107"/>
     </w:p>
@@ -19235,7 +19777,7 @@
       <w:pPr>
         <w:pStyle w:val="Ttulo3"/>
       </w:pPr>
-      <w:bookmarkStart w:id="111" w:name="_Toc135859789"/>
+      <w:bookmarkStart w:id="111" w:name="_Toc135945153"/>
       <w:r>
         <w:t>C</w:t>
       </w:r>
@@ -20713,7 +21255,7 @@
       <w:pPr>
         <w:pStyle w:val="Ttulo3"/>
       </w:pPr>
-      <w:bookmarkStart w:id="120" w:name="_Toc135859790"/>
+      <w:bookmarkStart w:id="120" w:name="_Toc135945154"/>
       <w:r>
         <w:lastRenderedPageBreak/>
         <w:t>Ejemplo de cómo incluir el enlace de la consulta en nuestro programa</w:t>
@@ -21283,7 +21825,7 @@
       <w:pPr>
         <w:pStyle w:val="Ttulo3"/>
       </w:pPr>
-      <w:bookmarkStart w:id="124" w:name="_Toc135859791"/>
+      <w:bookmarkStart w:id="124" w:name="_Toc135945155"/>
       <w:r>
         <w:t>Limitaciones de las consultas a</w:t>
       </w:r>
@@ -21371,12 +21913,14 @@
       <w:pPr>
         <w:pStyle w:val="Ttulo3"/>
       </w:pPr>
+      <w:bookmarkStart w:id="125" w:name="_Toc135945156"/>
       <w:r>
         <w:t xml:space="preserve">Links de </w:t>
       </w:r>
       <w:r>
         <w:t>AEMET OpenData</w:t>
       </w:r>
+      <w:bookmarkEnd w:id="125"/>
     </w:p>
     <w:p>
       <w:r>
@@ -21415,7 +21959,13 @@
     </w:p>
     <w:p>
       <w:r>
-        <w:t>Los valores de los parámetros son:</w:t>
+        <w:t xml:space="preserve">Los valores de los parámetros </w:t>
+      </w:r>
+      <w:r>
+        <w:t xml:space="preserve">para la torre seleccionada </w:t>
+      </w:r>
+      <w:r>
+        <w:t>son:</w:t>
       </w:r>
     </w:p>
     <w:p>
@@ -21430,13 +21980,10 @@
         <w:t xml:space="preserve">código IDEMA </w:t>
       </w:r>
       <w:r>
-        <w:t>2462</w:t>
-      </w:r>
-      <w:r>
-        <w:t>,</w:t>
-      </w:r>
-      <w:r>
-        <w:t xml:space="preserve"> PUERTO DE NAVACERRADA</w:t>
+        <w:t xml:space="preserve">2462, </w:t>
+      </w:r>
+      <w:r>
+        <w:t>estación del Puerto de Navacerrada</w:t>
       </w:r>
     </w:p>
     <w:p>
@@ -21448,16 +21995,16 @@
         </w:numPr>
       </w:pPr>
       <w:r>
-        <w:t xml:space="preserve">código de municipio 280822, </w:t>
-      </w:r>
-      <w:r>
-        <w:t>Manzanares el Rea</w:t>
-      </w:r>
-      <w:r>
-        <w:t>l</w:t>
+        <w:t>código de municipio 280822, Manzanares el Real</w:t>
       </w:r>
     </w:p>
     <w:p/>
+    <w:p>
+      <w:r>
+        <w:lastRenderedPageBreak/>
+        <w:t>A continuación, se detallan las consultas y un ejemplo de los resultados que se obtienen:</w:t>
+      </w:r>
+    </w:p>
     <w:p>
       <w:pPr>
         <w:pStyle w:val="Prrafodelista"/>
@@ -21467,7 +22014,6 @@
         </w:numPr>
       </w:pPr>
       <w:r>
-        <w:lastRenderedPageBreak/>
         <w:t>Datos de observación horarios de las últimas 24 horas de la estación mete</w:t>
       </w:r>
       <w:r>
@@ -21511,7 +22057,19 @@
           <w:rPr>
             <w:rStyle w:val="Hipervnculo"/>
           </w:rPr>
-          <w:t>https://opendata.aemet.es/opendata/api/observacion/convencional/datos/estacion/2462</w:t>
+          <w:t>http</w:t>
+        </w:r>
+        <w:r>
+          <w:rPr>
+            <w:rStyle w:val="Hipervnculo"/>
+          </w:rPr>
+          <w:t>s</w:t>
+        </w:r>
+        <w:r>
+          <w:rPr>
+            <w:rStyle w:val="Hipervnculo"/>
+          </w:rPr>
+          <w:t>://opendata.aemet.es/opendata/api/observacion/convencional/datos/estacion/2462</w:t>
         </w:r>
       </w:hyperlink>
     </w:p>
@@ -21654,7 +22212,6 @@
       </w:hyperlink>
     </w:p>
     <w:p/>
-    <w:p/>
     <w:p>
       <w:pPr>
         <w:pStyle w:val="Prrafodelista"/>
@@ -21689,6 +22246,24 @@
         </w:rPr>
         <w:t>Periodicidad: 1 vez al día.</w:t>
       </w:r>
+      <w:r>
+        <w:rPr>
+          <w:rFonts w:ascii="Arial" w:hAnsi="Arial" w:cs="Arial"/>
+          <w:color w:val="3B4151"/>
+          <w:sz w:val="21"/>
+          <w:szCs w:val="21"/>
+        </w:rPr>
+        <w:t xml:space="preserve"> </w:t>
+      </w:r>
+      <w:r>
+        <w:rPr>
+          <w:rFonts w:ascii="Arial" w:hAnsi="Arial" w:cs="Arial"/>
+          <w:color w:val="3B4151"/>
+          <w:sz w:val="21"/>
+          <w:szCs w:val="21"/>
+        </w:rPr>
+        <w:t>El retraso de publicación de las climatologías diarias es de aproximadamente 72 horas.</w:t>
+      </w:r>
     </w:p>
     <w:p>
       <w:hyperlink r:id="rId55" w:history="1">
@@ -21702,6 +22277,35 @@
     </w:p>
     <w:p/>
     <w:p>
+      <w:r>
+        <w:t xml:space="preserve">A continuación, </w:t>
+      </w:r>
+      <w:r>
+        <w:t>se comenta</w:t>
+      </w:r>
+      <w:r>
+        <w:t xml:space="preserve"> un </w:t>
+      </w:r>
+      <w:r>
+        <w:t xml:space="preserve">extracto de </w:t>
+      </w:r>
+      <w:r>
+        <w:t>los datos obtenidos</w:t>
+      </w:r>
+      <w:r>
+        <w:t xml:space="preserve"> de interés para la aplicación</w:t>
+      </w:r>
+      <w:r>
+        <w:t xml:space="preserve"> en </w:t>
+      </w:r>
+      <w:r>
+        <w:t xml:space="preserve">cada una de </w:t>
+      </w:r>
+      <w:r>
+        <w:t>estas consultas:</w:t>
+      </w:r>
+    </w:p>
+    <w:p>
       <w:pPr>
         <w:rPr>
           <w:color w:val="FF0000"/>
@@ -21710,6 +22314,506 @@
     </w:p>
     <w:p>
       <w:pPr>
+        <w:pStyle w:val="Ttulo4"/>
+      </w:pPr>
+      <w:bookmarkStart w:id="126" w:name="_Toc135945157"/>
+      <w:r>
+        <w:t>Datos de observación de 24 horas de la estación del Puerto de Navacerrada</w:t>
+      </w:r>
+      <w:bookmarkEnd w:id="126"/>
+    </w:p>
+    <w:p>
+      <w:r>
+        <w:t>Tomando los datos para un</w:t>
+      </w:r>
+      <w:r>
+        <w:t>a fecha y hora concreta, en las últimas 24 horas, seleccionamos los valores de temperatura máxima y mínima, precipitación y velocidad máxima del viento.</w:t>
+      </w:r>
+    </w:p>
+    <w:p>
+      <w:r>
+        <w:t>[ {</w:t>
+      </w:r>
+    </w:p>
+    <w:p>
+      <w:r>
+        <w:t xml:space="preserve">  </w:t>
+      </w:r>
+      <w:r>
+        <w:t>"idema" : "2462",</w:t>
+      </w:r>
+      <w:r>
+        <w:tab/>
+      </w:r>
+      <w:r>
+        <w:tab/>
+      </w:r>
+      <w:r>
+        <w:tab/>
+        <w:t>Identificador de la e</w:t>
+      </w:r>
+      <w:r>
+        <w:t>stación meteorológica seleccionada</w:t>
+      </w:r>
+    </w:p>
+    <w:p>
+      <w:r>
+        <w:t xml:space="preserve">  "lon" : -4.010556,</w:t>
+      </w:r>
+      <w:r>
+        <w:tab/>
+      </w:r>
+      <w:r>
+        <w:tab/>
+      </w:r>
+      <w:r>
+        <w:tab/>
+      </w:r>
+      <w:r>
+        <w:t>Longitud de la estación meteorológica (grados)</w:t>
+      </w:r>
+    </w:p>
+    <w:p>
+      <w:r>
+        <w:t xml:space="preserve">  "fint" : "2023-05-24T18:00:00",</w:t>
+      </w:r>
+      <w:r>
+        <w:tab/>
+        <w:t>Fecha y h</w:t>
+      </w:r>
+      <w:r>
+        <w:t xml:space="preserve">ora final de la observación, en </w:t>
+      </w:r>
+      <w:r>
+        <w:t>UTC</w:t>
+      </w:r>
+    </w:p>
+    <w:p>
+      <w:r>
+        <w:t xml:space="preserve">  "prec" : 0.0,</w:t>
+      </w:r>
+      <w:r>
+        <w:tab/>
+      </w:r>
+      <w:r>
+        <w:tab/>
+      </w:r>
+      <w:r>
+        <w:tab/>
+      </w:r>
+      <w:r>
+        <w:tab/>
+        <w:t>Precipitación acumulada en mm/h</w:t>
+      </w:r>
+    </w:p>
+    <w:p>
+      <w:r>
+        <w:t xml:space="preserve">  "alt" : 1894.0,</w:t>
+      </w:r>
+      <w:r>
+        <w:tab/>
+      </w:r>
+      <w:r>
+        <w:tab/>
+      </w:r>
+      <w:r>
+        <w:tab/>
+      </w:r>
+      <w:r>
+        <w:tab/>
+      </w:r>
+      <w:r>
+        <w:t>Altitud</w:t>
+      </w:r>
+      <w:r>
+        <w:t xml:space="preserve"> de la estación meteorológic</w:t>
+      </w:r>
+      <w:r>
+        <w:t>a, en m</w:t>
+      </w:r>
+    </w:p>
+    <w:p>
+      <w:r>
+        <w:lastRenderedPageBreak/>
+        <w:t xml:space="preserve">  "vmax" : 7.6,</w:t>
+      </w:r>
+      <w:r>
+        <w:tab/>
+      </w:r>
+      <w:r>
+        <w:tab/>
+      </w:r>
+      <w:r>
+        <w:tab/>
+      </w:r>
+      <w:r>
+        <w:tab/>
+        <w:t>Velocidad máxima d</w:t>
+      </w:r>
+      <w:r>
+        <w:t>el viento, en m/s</w:t>
+      </w:r>
+    </w:p>
+    <w:p>
+      <w:r>
+        <w:t xml:space="preserve">  ……</w:t>
+      </w:r>
+    </w:p>
+    <w:p>
+      <w:r>
+        <w:t xml:space="preserve">  "lat" : 40.793056,</w:t>
+      </w:r>
+      <w:r>
+        <w:tab/>
+      </w:r>
+      <w:r>
+        <w:tab/>
+      </w:r>
+      <w:r>
+        <w:tab/>
+      </w:r>
+      <w:r>
+        <w:t>La</w:t>
+      </w:r>
+      <w:r>
+        <w:t>titud</w:t>
+      </w:r>
+      <w:r>
+        <w:t xml:space="preserve"> de la estación meteorológic</w:t>
+      </w:r>
+      <w:r>
+        <w:t>a</w:t>
+      </w:r>
+      <w:r>
+        <w:t xml:space="preserve"> (grados)</w:t>
+      </w:r>
+    </w:p>
+    <w:p>
+      <w:r>
+        <w:t xml:space="preserve">  "ubi" : "NAVACERRADA PUERTO",</w:t>
+      </w:r>
+      <w:r>
+        <w:tab/>
+        <w:t>Nombre de la estación</w:t>
+      </w:r>
+      <w:r>
+        <w:t xml:space="preserve"> meteorológica</w:t>
+      </w:r>
+    </w:p>
+    <w:p>
+      <w:r>
+        <w:t xml:space="preserve">  </w:t>
+      </w:r>
+      <w:r>
+        <w:t>…..</w:t>
+      </w:r>
+    </w:p>
+    <w:p>
+      <w:r>
+        <w:t xml:space="preserve">  "tamin" : 10.8,</w:t>
+      </w:r>
+      <w:r>
+        <w:t xml:space="preserve"> </w:t>
+      </w:r>
+      <w:r>
+        <w:tab/>
+      </w:r>
+      <w:r>
+        <w:tab/>
+      </w:r>
+      <w:r>
+        <w:tab/>
+        <w:t>Temperatura mínima, en grados Celsius</w:t>
+      </w:r>
+    </w:p>
+    <w:p>
+      <w:r>
+        <w:t xml:space="preserve">  "tamax" : 12.2,</w:t>
+      </w:r>
+      <w:r>
+        <w:t xml:space="preserve"> </w:t>
+      </w:r>
+      <w:r>
+        <w:tab/>
+      </w:r>
+      <w:r>
+        <w:tab/>
+      </w:r>
+      <w:r>
+        <w:tab/>
+        <w:t>Temperatura m</w:t>
+      </w:r>
+      <w:r>
+        <w:t>áx</w:t>
+      </w:r>
+      <w:r>
+        <w:t>ima, en grados Celsius</w:t>
+      </w:r>
+    </w:p>
+    <w:p>
+      <w:r>
+        <w:t xml:space="preserve">  </w:t>
+      </w:r>
+      <w:r>
+        <w:t xml:space="preserve">  ……</w:t>
+      </w:r>
+    </w:p>
+    <w:p>
+      <w:r>
+        <w:t>}, {</w:t>
+      </w:r>
+    </w:p>
+    <w:p>
+      <w:r>
+        <w:t>……</w:t>
+      </w:r>
+    </w:p>
+    <w:p>
+      <w:r>
+        <w:t>} ]</w:t>
+      </w:r>
+    </w:p>
+    <w:p/>
+    <w:p>
+      <w:pPr>
+        <w:pStyle w:val="Ttulo4"/>
+      </w:pPr>
+      <w:bookmarkStart w:id="127" w:name="_Toc135945158"/>
+      <w:r>
+        <w:t xml:space="preserve">Datos de </w:t>
+      </w:r>
+      <w:r>
+        <w:t>predicción a 7 días en Manzanares el Real</w:t>
+      </w:r>
+      <w:bookmarkEnd w:id="127"/>
+    </w:p>
+    <w:p>
+      <w:r>
+        <w:t>A partir de</w:t>
+      </w:r>
+      <w:r>
+        <w:t xml:space="preserve"> los datos para una fecha concreta, en l</w:t>
+      </w:r>
+      <w:r>
+        <w:t>o</w:t>
+      </w:r>
+      <w:r>
+        <w:t xml:space="preserve">s </w:t>
+      </w:r>
+      <w:r>
+        <w:t>próximos 7 dí</w:t>
+      </w:r>
+      <w:r>
+        <w:t>as, seleccionamos los valores de temperatura máxima y mínima, precipitación y velocidad máxima del viento</w:t>
+      </w:r>
+      <w:r>
+        <w:t>, así como la descripción visual del estado del cielo.</w:t>
+      </w:r>
+    </w:p>
+    <w:p>
+      <w:r>
+        <w:t>[ {</w:t>
+      </w:r>
+    </w:p>
+    <w:p>
+      <w:r>
+        <w:t xml:space="preserve">  …..</w:t>
+      </w:r>
+    </w:p>
+    <w:p>
+      <w:r>
+        <w:t xml:space="preserve">  "elaborado" : "2023-05-25T13:56:42",</w:t>
+      </w:r>
+      <w:r>
+        <w:tab/>
+      </w:r>
+      <w:r>
+        <w:tab/>
+        <w:t>Fecha de elaboración de la predicción</w:t>
+      </w:r>
+    </w:p>
+    <w:p>
+      <w:r>
+        <w:t xml:space="preserve">  "nombre" : "Manzanares el Real",</w:t>
+      </w:r>
+    </w:p>
+    <w:p>
+      <w:r>
+        <w:t xml:space="preserve">  "provincia" : "Madrid",</w:t>
+      </w:r>
+    </w:p>
+    <w:p>
+      <w:r>
+        <w:t xml:space="preserve">  "prediccion" : {</w:t>
+      </w:r>
+    </w:p>
+    <w:p>
+      <w:r>
+        <w:t xml:space="preserve">      …..</w:t>
+      </w:r>
+    </w:p>
+    <w:p>
+      <w:r>
+        <w:t xml:space="preserve">      "estadoCielo" : [ {</w:t>
+      </w:r>
+      <w:r>
+        <w:tab/>
+      </w:r>
+      <w:r>
+        <w:tab/>
+      </w:r>
+      <w:r>
+        <w:tab/>
+      </w:r>
+      <w:r>
+        <w:tab/>
+      </w:r>
+      <w:r>
+        <w:t>Descripción del estado del cielo</w:t>
+      </w:r>
+    </w:p>
+    <w:p>
+      <w:r>
+        <w:t xml:space="preserve">        "value" : "23",</w:t>
+      </w:r>
+    </w:p>
+    <w:p>
+      <w:r>
+        <w:t xml:space="preserve">        "descripcion" : "Intervalos nubosos con lluvia"</w:t>
+      </w:r>
+    </w:p>
+    <w:p>
+      <w:r>
+        <w:t xml:space="preserve">      } ],</w:t>
+      </w:r>
+    </w:p>
+    <w:p>
+      <w:r>
+        <w:t xml:space="preserve">      "rachaMax" : [ {</w:t>
+      </w:r>
+      <w:r>
+        <w:tab/>
+      </w:r>
+      <w:r>
+        <w:tab/>
+      </w:r>
+      <w:r>
+        <w:tab/>
+      </w:r>
+      <w:r>
+        <w:tab/>
+        <w:t>Velocidad máxima del viento</w:t>
+      </w:r>
+    </w:p>
+    <w:p>
+      <w:r>
+        <w:t xml:space="preserve">        "value" : ""</w:t>
+      </w:r>
+    </w:p>
+    <w:p>
+      <w:r>
+        <w:t xml:space="preserve">      } ],</w:t>
+      </w:r>
+    </w:p>
+    <w:p>
+      <w:r>
+        <w:t xml:space="preserve">      "temperatura" : {</w:t>
+      </w:r>
+      <w:r>
+        <w:tab/>
+      </w:r>
+      <w:r>
+        <w:tab/>
+      </w:r>
+      <w:r>
+        <w:tab/>
+      </w:r>
+      <w:r>
+        <w:tab/>
+        <w:t>Temperaturas máxima y mínima, grados Celsius</w:t>
+      </w:r>
+    </w:p>
+    <w:p>
+      <w:r>
+        <w:lastRenderedPageBreak/>
+        <w:t xml:space="preserve">        "maxima" : 22,</w:t>
+      </w:r>
+    </w:p>
+    <w:p>
+      <w:r>
+        <w:t xml:space="preserve">        "minima" : 10,</w:t>
+      </w:r>
+    </w:p>
+    <w:p>
+      <w:r>
+        <w:t xml:space="preserve">        "dato" : [ ]</w:t>
+      </w:r>
+    </w:p>
+    <w:p>
+      <w:r>
+        <w:t xml:space="preserve">      },</w:t>
+      </w:r>
+    </w:p>
+    <w:p>
+      <w:r>
+        <w:t xml:space="preserve">      "fecha" : "2023-05-31T00:00:00"</w:t>
+      </w:r>
+      <w:r>
+        <w:tab/>
+      </w:r>
+      <w:r>
+        <w:tab/>
+      </w:r>
+      <w:r>
+        <w:t xml:space="preserve">Periodo de validez de la </w:t>
+      </w:r>
+      <w:r>
+        <w:t>predicción</w:t>
+      </w:r>
+    </w:p>
+    <w:p>
+      <w:r>
+        <w:t xml:space="preserve">    } ]</w:t>
+      </w:r>
+    </w:p>
+    <w:p>
+      <w:r>
+        <w:t xml:space="preserve">  },</w:t>
+      </w:r>
+    </w:p>
+    <w:p>
+      <w:r>
+        <w:t xml:space="preserve">  "id" : 28082,</w:t>
+      </w:r>
+      <w:r>
+        <w:tab/>
+      </w:r>
+      <w:r>
+        <w:tab/>
+      </w:r>
+      <w:r>
+        <w:tab/>
+      </w:r>
+      <w:r>
+        <w:tab/>
+      </w:r>
+      <w:r>
+        <w:tab/>
+        <w:t>Indicativo de municipio de Manzanares el Real</w:t>
+      </w:r>
+    </w:p>
+    <w:p>
+      <w:r>
+        <w:t xml:space="preserve">  "version" : 1.0</w:t>
+      </w:r>
+    </w:p>
+    <w:p>
+      <w:r>
+        <w:t>} ]</w:t>
+      </w:r>
+    </w:p>
+    <w:p>
+      <w:pPr>
         <w:rPr>
           <w:color w:val="FF0000"/>
         </w:rPr>
@@ -21717,66 +22821,929 @@
     </w:p>
     <w:p>
       <w:pPr>
-        <w:pStyle w:val="Ttulo2"/>
-      </w:pPr>
-      <w:bookmarkStart w:id="125" w:name="_Toc37758901"/>
-      <w:bookmarkStart w:id="126" w:name="_Toc37845886"/>
-      <w:bookmarkStart w:id="127" w:name="_Toc135859792"/>
-      <w:r>
-        <w:t>Recursos requeridos</w:t>
-      </w:r>
-      <w:bookmarkEnd w:id="125"/>
-      <w:bookmarkEnd w:id="126"/>
-      <w:bookmarkEnd w:id="127"/>
+        <w:pStyle w:val="Ttulo4"/>
+      </w:pPr>
+      <w:bookmarkStart w:id="128" w:name="_Toc135945159"/>
+      <w:r>
+        <w:t xml:space="preserve">Datos de predicción a </w:t>
+      </w:r>
+      <w:r>
+        <w:t>24 horas</w:t>
+      </w:r>
+      <w:r>
+        <w:t xml:space="preserve"> en Manzanares el Real</w:t>
+      </w:r>
+      <w:bookmarkEnd w:id="128"/>
+    </w:p>
+    <w:p>
+      <w:r>
+        <w:t xml:space="preserve">La </w:t>
+      </w:r>
+      <w:r>
+        <w:t>p</w:t>
+      </w:r>
+      <w:r>
+        <w:t>redicción por horas presenta la información de hora en hora hasta 48 horas</w:t>
+      </w:r>
+      <w:r>
+        <w:t>, c</w:t>
+      </w:r>
+      <w:r>
+        <w:t>uatro veces al día. Se generan de forma automática mediante el tratamiento estadístico de los resultados de modelos numéricos de predicción</w:t>
+      </w:r>
+      <w:r>
+        <w:t>.</w:t>
+      </w:r>
+    </w:p>
+    <w:p>
+      <w:r>
+        <w:t>[ {</w:t>
+      </w:r>
+    </w:p>
+    <w:p>
+      <w:r>
+        <w:t xml:space="preserve">  .....</w:t>
+      </w:r>
+    </w:p>
+    <w:p>
+      <w:r>
+        <w:t xml:space="preserve">  "elaborado" : "2023-05-25T13:55:07",</w:t>
+      </w:r>
+      <w:r>
+        <w:t xml:space="preserve"> </w:t>
+      </w:r>
+      <w:r>
+        <w:tab/>
+        <w:t>Fecha de elaboración de la predicción</w:t>
+      </w:r>
+    </w:p>
+    <w:p>
+      <w:r>
+        <w:t xml:space="preserve">  "nombre" : "Manzanares el Real",</w:t>
+      </w:r>
+    </w:p>
+    <w:p>
+      <w:r>
+        <w:t xml:space="preserve">  "provincia" : "Madrid",</w:t>
+      </w:r>
+    </w:p>
+    <w:p>
+      <w:r>
+        <w:t xml:space="preserve">  "prediccion" : {</w:t>
+      </w:r>
+    </w:p>
+    <w:p>
+      <w:r>
+        <w:t xml:space="preserve">    "dia" : [ {</w:t>
+      </w:r>
+    </w:p>
+    <w:p>
+      <w:r>
+        <w:t xml:space="preserve">      "estadoCielo" : [ {</w:t>
+      </w:r>
+      <w:r>
+        <w:tab/>
+      </w:r>
+      <w:r>
+        <w:tab/>
+      </w:r>
+      <w:r>
+        <w:tab/>
+      </w:r>
+      <w:r>
+        <w:tab/>
+        <w:t>Predicción</w:t>
+      </w:r>
+      <w:r>
+        <w:t xml:space="preserve"> del estado del cielo</w:t>
+      </w:r>
+    </w:p>
+    <w:p>
+      <w:r>
+        <w:t xml:space="preserve">        "value" : "43",</w:t>
+      </w:r>
+    </w:p>
+    <w:p>
+      <w:r>
+        <w:t xml:space="preserve">        "periodo" : "08",</w:t>
+      </w:r>
+      <w:r>
+        <w:tab/>
+      </w:r>
+      <w:r>
+        <w:tab/>
+      </w:r>
+      <w:r>
+        <w:tab/>
+      </w:r>
+      <w:r>
+        <w:tab/>
+        <w:t>Hora de validez de la predicción</w:t>
+      </w:r>
+    </w:p>
+    <w:p>
+      <w:r>
+        <w:t xml:space="preserve">        "descripcion" : "Intervalos nubosos con lluvia escasa"</w:t>
+      </w:r>
+    </w:p>
+    <w:p>
+      <w:r>
+        <w:t xml:space="preserve">      }, {</w:t>
+      </w:r>
+    </w:p>
+    <w:p>
+      <w:r>
+        <w:t xml:space="preserve">        .....</w:t>
+      </w:r>
+    </w:p>
+    <w:p>
+      <w:r>
+        <w:t xml:space="preserve">      }, {</w:t>
+      </w:r>
+    </w:p>
+    <w:p>
+      <w:r>
+        <w:t xml:space="preserve">        "value" : "16n",</w:t>
+      </w:r>
+    </w:p>
+    <w:p>
+      <w:r>
+        <w:t xml:space="preserve">        "periodo" : "23",</w:t>
+      </w:r>
+    </w:p>
+    <w:p>
+      <w:r>
+        <w:lastRenderedPageBreak/>
+        <w:t xml:space="preserve">        "descripcion" : "Cubierto"</w:t>
+      </w:r>
+    </w:p>
+    <w:p>
+      <w:r>
+        <w:t xml:space="preserve">      } ],</w:t>
+      </w:r>
+    </w:p>
+    <w:p>
+      <w:r>
+        <w:t xml:space="preserve">      "precipitacion" : [ {</w:t>
+      </w:r>
+      <w:r>
+        <w:tab/>
+      </w:r>
+      <w:r>
+        <w:tab/>
+      </w:r>
+      <w:r>
+        <w:tab/>
+      </w:r>
+      <w:r>
+        <w:tab/>
+        <w:t>Precipitación prevista en mm/h</w:t>
+      </w:r>
+    </w:p>
+    <w:p>
+      <w:r>
+        <w:t xml:space="preserve">        "value" : "0.1",</w:t>
+      </w:r>
+      <w:r>
+        <w:tab/>
+      </w:r>
+      <w:r>
+        <w:tab/>
+      </w:r>
+      <w:r>
+        <w:tab/>
+      </w:r>
+      <w:r>
+        <w:tab/>
+        <w:t>Precipitación</w:t>
+      </w:r>
+      <w:r>
+        <w:t xml:space="preserve"> total durante la hora anterior</w:t>
+      </w:r>
+    </w:p>
+    <w:p>
+      <w:r>
+        <w:t xml:space="preserve">        "periodo" : "08"</w:t>
+      </w:r>
+      <w:r>
+        <w:tab/>
+      </w:r>
+      <w:r>
+        <w:tab/>
+      </w:r>
+      <w:r>
+        <w:tab/>
+      </w:r>
+      <w:r>
+        <w:tab/>
+        <w:t>Hora de validez de la predicción</w:t>
+      </w:r>
+    </w:p>
+    <w:p>
+      <w:r>
+        <w:t xml:space="preserve">      }, {</w:t>
+      </w:r>
+    </w:p>
+    <w:p>
+      <w:r>
+        <w:t xml:space="preserve">        .....</w:t>
+      </w:r>
+    </w:p>
+    <w:p>
+      <w:r>
+        <w:t xml:space="preserve">      } ],</w:t>
+      </w:r>
+    </w:p>
+    <w:p>
+      <w:r>
+        <w:t xml:space="preserve">        .....</w:t>
+      </w:r>
+    </w:p>
+    <w:p>
+      <w:r>
+        <w:t xml:space="preserve">      "temperatura" : [ {</w:t>
+      </w:r>
+      <w:r>
+        <w:tab/>
+      </w:r>
+      <w:r>
+        <w:tab/>
+      </w:r>
+      <w:r>
+        <w:tab/>
+      </w:r>
+      <w:r>
+        <w:tab/>
+        <w:t>Temperatura prevista en grados Celsius</w:t>
+      </w:r>
+    </w:p>
+    <w:p>
+      <w:r>
+        <w:t xml:space="preserve">        "value" : "14",</w:t>
+      </w:r>
+    </w:p>
+    <w:p>
+      <w:r>
+        <w:t xml:space="preserve">        "periodo" : "09"</w:t>
+      </w:r>
+      <w:r>
+        <w:tab/>
+      </w:r>
+      <w:r>
+        <w:tab/>
+      </w:r>
+      <w:r>
+        <w:tab/>
+      </w:r>
+      <w:r>
+        <w:tab/>
+        <w:t>Hora de validez de la predicción</w:t>
+      </w:r>
+    </w:p>
+    <w:p>
+      <w:r>
+        <w:t xml:space="preserve">      }, {</w:t>
+      </w:r>
+    </w:p>
+    <w:p>
+      <w:r>
+        <w:t xml:space="preserve">        .....</w:t>
+      </w:r>
+    </w:p>
+    <w:p>
+      <w:r>
+        <w:t xml:space="preserve">      } ],</w:t>
+      </w:r>
+    </w:p>
+    <w:p>
+      <w:r>
+        <w:t xml:space="preserve">        .....</w:t>
+      </w:r>
+    </w:p>
+    <w:p>
+      <w:r>
+        <w:t xml:space="preserve">      "vientoAndRachaMax" : [ {</w:t>
+      </w:r>
+      <w:r>
+        <w:tab/>
+      </w:r>
+      <w:r>
+        <w:tab/>
+      </w:r>
+      <w:r>
+        <w:tab/>
+      </w:r>
+      <w:r>
+        <w:t xml:space="preserve">Velocidad máxima </w:t>
+      </w:r>
+      <w:r>
+        <w:t xml:space="preserve">prevista </w:t>
+      </w:r>
+      <w:r>
+        <w:t>d</w:t>
+      </w:r>
+      <w:r>
+        <w:t xml:space="preserve">el viento, en </w:t>
+      </w:r>
+      <w:r>
+        <w:t>k</w:t>
+      </w:r>
+      <w:r>
+        <w:t>m/</w:t>
+      </w:r>
+      <w:r>
+        <w:t>h</w:t>
+      </w:r>
+    </w:p>
+    <w:p>
+      <w:r>
+        <w:t xml:space="preserve">        .....</w:t>
+      </w:r>
+    </w:p>
+    <w:p>
+      <w:r>
+        <w:t xml:space="preserve">        "value" : "14",</w:t>
+      </w:r>
+    </w:p>
+    <w:p>
+      <w:r>
+        <w:t xml:space="preserve">        "periodo" : "09"</w:t>
+      </w:r>
+      <w:r>
+        <w:tab/>
+      </w:r>
+      <w:r>
+        <w:tab/>
+      </w:r>
+      <w:r>
+        <w:tab/>
+      </w:r>
+      <w:r>
+        <w:tab/>
+        <w:t>Hora de validez de la predicción</w:t>
+      </w:r>
+    </w:p>
+    <w:p>
+      <w:r>
+        <w:t xml:space="preserve">      }, {</w:t>
+      </w:r>
+    </w:p>
+    <w:p>
+      <w:r>
+        <w:t xml:space="preserve">        .....</w:t>
+      </w:r>
+    </w:p>
+    <w:p>
+      <w:r>
+        <w:t xml:space="preserve">      } ],</w:t>
+      </w:r>
+    </w:p>
+    <w:p>
+      <w:r>
+        <w:t xml:space="preserve">      "fecha" : "2023-05-25T00:00:00",</w:t>
+      </w:r>
+      <w:r>
+        <w:tab/>
+      </w:r>
+      <w:r>
+        <w:tab/>
+      </w:r>
+      <w:r>
+        <w:t>Periodo de validez de la predicción</w:t>
+      </w:r>
+    </w:p>
+    <w:p>
+      <w:r>
+        <w:t xml:space="preserve">      "orto" : "06:50",</w:t>
+      </w:r>
+      <w:r>
+        <w:tab/>
+      </w:r>
+      <w:r>
+        <w:tab/>
+      </w:r>
+      <w:r>
+        <w:tab/>
+      </w:r>
+      <w:r>
+        <w:tab/>
+        <w:t>Hora de</w:t>
+      </w:r>
+      <w:r>
+        <w:t>l amanecer</w:t>
+      </w:r>
+    </w:p>
+    <w:p>
+      <w:r>
+        <w:t xml:space="preserve">      "ocaso" : "21:35"</w:t>
+      </w:r>
+      <w:r>
+        <w:tab/>
+      </w:r>
+      <w:r>
+        <w:tab/>
+      </w:r>
+      <w:r>
+        <w:tab/>
+      </w:r>
+      <w:r>
+        <w:tab/>
+        <w:t>Hora de</w:t>
+      </w:r>
+      <w:r>
+        <w:t>l atardecer</w:t>
+      </w:r>
+    </w:p>
+    <w:p>
+      <w:r>
+        <w:t xml:space="preserve">    }, {</w:t>
+      </w:r>
+    </w:p>
+    <w:p>
+      <w:r>
+        <w:t xml:space="preserve">      .....</w:t>
+      </w:r>
+    </w:p>
+    <w:p>
+      <w:r>
+        <w:t xml:space="preserve">    } ]</w:t>
+      </w:r>
+    </w:p>
+    <w:p>
+      <w:r>
+        <w:t xml:space="preserve">  },</w:t>
+      </w:r>
+    </w:p>
+    <w:p>
+      <w:r>
+        <w:lastRenderedPageBreak/>
+        <w:t xml:space="preserve">  "id" : "28082",</w:t>
+      </w:r>
+      <w:r>
+        <w:tab/>
+      </w:r>
+      <w:r>
+        <w:tab/>
+      </w:r>
+      <w:r>
+        <w:tab/>
+      </w:r>
+      <w:r>
+        <w:tab/>
+      </w:r>
+      <w:r>
+        <w:tab/>
+      </w:r>
+      <w:r>
+        <w:t>Indicativo de Manzanares el Real</w:t>
+      </w:r>
+      <w:r>
+        <w:tab/>
+      </w:r>
+      <w:r>
+        <w:tab/>
+      </w:r>
+    </w:p>
+    <w:p>
+      <w:r>
+        <w:t xml:space="preserve">  "version" : "1.0"</w:t>
+      </w:r>
+    </w:p>
+    <w:p>
+      <w:r>
+        <w:t>} ]</w:t>
+      </w:r>
     </w:p>
     <w:p>
       <w:pPr>
         <w:rPr>
           <w:color w:val="FF0000"/>
-          <w:lang w:eastAsia="es-ES"/>
-        </w:rPr>
-      </w:pPr>
-      <w:r>
+        </w:rPr>
+      </w:pPr>
+    </w:p>
+    <w:p>
+      <w:pPr>
+        <w:pStyle w:val="Ttulo4"/>
+      </w:pPr>
+      <w:bookmarkStart w:id="129" w:name="_Toc135945160"/>
+      <w:r>
+        <w:t xml:space="preserve">Datos de observación </w:t>
+      </w:r>
+      <w:r>
+        <w:t xml:space="preserve">históricos </w:t>
+      </w:r>
+      <w:r>
+        <w:t xml:space="preserve">de la estación </w:t>
+      </w:r>
+      <w:r>
+        <w:t>del Puerto de Navacerrada</w:t>
+      </w:r>
+      <w:bookmarkEnd w:id="129"/>
+    </w:p>
+    <w:p>
+      <w:r>
+        <w:t>Climatologías diarias</w:t>
+      </w:r>
+      <w:r>
+        <w:t xml:space="preserve">, </w:t>
+      </w:r>
+      <w:r>
+        <w:t>1 vez al día, con un retardo de 4 días</w:t>
+      </w:r>
+      <w:r>
+        <w:t xml:space="preserve">. </w:t>
+      </w:r>
+      <w:r>
+        <w:t>Servicio del Banco Nacional de Datos Climatológicos</w:t>
+      </w:r>
+      <w:r>
+        <w:t>.</w:t>
+      </w:r>
+    </w:p>
+    <w:p>
+      <w:r>
+        <w:t>[ {</w:t>
+      </w:r>
+    </w:p>
+    <w:p>
+      <w:r>
+        <w:t xml:space="preserve">  "fecha" : "2023-05-01",</w:t>
+      </w:r>
+      <w:r>
+        <w:tab/>
+      </w:r>
+      <w:r>
+        <w:tab/>
+      </w:r>
+      <w:r>
+        <w:tab/>
+        <w:t>Fecha del día</w:t>
+      </w:r>
+    </w:p>
+    <w:p>
+      <w:r>
+        <w:t xml:space="preserve">  "indicativo" : "2462",</w:t>
+      </w:r>
+      <w:r>
+        <w:tab/>
+      </w:r>
+      <w:r>
+        <w:tab/>
+      </w:r>
+      <w:r>
+        <w:tab/>
+      </w:r>
+      <w:r>
+        <w:tab/>
+        <w:t>Indicativo climatológico</w:t>
+      </w:r>
+    </w:p>
+    <w:p>
+      <w:r>
+        <w:t xml:space="preserve">  "nombre" : "PUERTO DE NAVACERRADA",</w:t>
+      </w:r>
+      <w:r>
+        <w:tab/>
+        <w:t>Nombre de la estación</w:t>
+      </w:r>
+    </w:p>
+    <w:p>
+      <w:r>
+        <w:t xml:space="preserve">  ……</w:t>
+      </w:r>
+    </w:p>
+    <w:p>
+      <w:r>
+        <w:t xml:space="preserve">  "prec" : "0,0",</w:t>
+      </w:r>
+      <w:r>
+        <w:tab/>
+      </w:r>
+      <w:r>
+        <w:tab/>
+      </w:r>
+      <w:r>
+        <w:tab/>
+      </w:r>
+      <w:r>
+        <w:tab/>
+      </w:r>
+      <w:r>
+        <w:tab/>
+      </w:r>
+      <w:r>
+        <w:t>Precipitación diaria de 07 a 07</w:t>
+      </w:r>
+      <w:r>
+        <w:t>, en mm</w:t>
+      </w:r>
+    </w:p>
+    <w:p>
+      <w:r>
+        <w:t xml:space="preserve">  "tmin" : "6,1",</w:t>
+      </w:r>
+      <w:r>
+        <w:tab/>
+      </w:r>
+      <w:r>
+        <w:tab/>
+      </w:r>
+      <w:r>
+        <w:tab/>
+      </w:r>
+      <w:r>
+        <w:tab/>
+      </w:r>
+      <w:r>
+        <w:tab/>
+      </w:r>
+      <w:r>
+        <w:t xml:space="preserve">Temperatura </w:t>
+      </w:r>
+      <w:r>
+        <w:t>m</w:t>
+      </w:r>
+      <w:r>
+        <w:t>ínima del día</w:t>
+      </w:r>
+      <w:r>
+        <w:t>, en grados Celsius</w:t>
+      </w:r>
+    </w:p>
+    <w:p>
+      <w:r>
+        <w:t xml:space="preserve">  "tmax" : "16,2",</w:t>
+      </w:r>
+      <w:r>
+        <w:tab/>
+      </w:r>
+      <w:r>
+        <w:tab/>
+      </w:r>
+      <w:r>
+        <w:tab/>
+      </w:r>
+      <w:r>
+        <w:tab/>
+      </w:r>
+      <w:r>
+        <w:t xml:space="preserve">Temperatura </w:t>
+      </w:r>
+      <w:r>
+        <w:t>máx</w:t>
+      </w:r>
+      <w:r>
+        <w:t>ima del día</w:t>
+      </w:r>
+      <w:r>
+        <w:t>, en grados Celsius</w:t>
+      </w:r>
+    </w:p>
+    <w:p>
+      <w:r>
+        <w:t xml:space="preserve">  "racha" : "8,3",</w:t>
+      </w:r>
+      <w:r>
+        <w:tab/>
+      </w:r>
+      <w:r>
+        <w:tab/>
+      </w:r>
+      <w:r>
+        <w:tab/>
+      </w:r>
+      <w:r>
+        <w:tab/>
+        <w:t>Velocidad máxima del viento, en m/s</w:t>
+      </w:r>
+    </w:p>
+    <w:p>
+      <w:r>
+        <w:t xml:space="preserve">  </w:t>
+      </w:r>
+      <w:r>
+        <w:t>…..</w:t>
+      </w:r>
+    </w:p>
+    <w:p>
+      <w:r>
+        <w:t>}, {</w:t>
+      </w:r>
+    </w:p>
+    <w:p>
+      <w:r>
+        <w:t>…..</w:t>
+      </w:r>
+    </w:p>
+    <w:p>
+      <w:r>
+        <w:t>} ]</w:t>
+      </w:r>
+    </w:p>
+    <w:p>
+      <w:pPr>
         <w:rPr>
           <w:color w:val="FF0000"/>
-          <w:lang w:eastAsia="es-ES"/>
-        </w:rPr>
-        <w:t xml:space="preserve">En este apartado debes </w:t>
-      </w:r>
-      <w:r>
+        </w:rPr>
+      </w:pPr>
+    </w:p>
+    <w:p>
+      <w:pPr>
+        <w:pStyle w:val="Ttulo4"/>
+      </w:pPr>
+      <w:bookmarkStart w:id="130" w:name="_Toc135945161"/>
+      <w:r>
+        <w:t>¿Qué es el formato JSON?</w:t>
+      </w:r>
+      <w:bookmarkEnd w:id="130"/>
+    </w:p>
+    <w:p>
+      <w:r>
+        <w:t xml:space="preserve">Cuando </w:t>
+      </w:r>
+      <w:r>
+        <w:t xml:space="preserve">se </w:t>
+      </w:r>
+      <w:r>
+        <w:t>realiza una consulta</w:t>
+      </w:r>
+      <w:r>
+        <w:t>,</w:t>
+      </w:r>
+      <w:r>
+        <w:t xml:space="preserve"> se crea un fichero en formato JSON</w:t>
+      </w:r>
+      <w:r>
+        <w:t>.</w:t>
+      </w:r>
+    </w:p>
+    <w:p>
+      <w:pPr>
+        <w:pStyle w:val="Prrafodelista"/>
+        <w:numPr>
+          <w:ilvl w:val="0"/>
+          <w:numId w:val="40"/>
+        </w:numPr>
+      </w:pPr>
+      <w:r>
+        <w:t>JSON (JavaScript Object Notation) es una estructura para intercambiar datos, que nació como una alternativa a XML.</w:t>
+      </w:r>
+    </w:p>
+    <w:p>
+      <w:pPr>
+        <w:pStyle w:val="Prrafodelista"/>
+        <w:numPr>
+          <w:ilvl w:val="0"/>
+          <w:numId w:val="40"/>
+        </w:numPr>
+      </w:pPr>
+      <w:r>
+        <w:t>La unidad básica de intercambio de información (objeto JSON) recibe el nombre de elemento de datos y queda delimitado por llaves { … }.</w:t>
+      </w:r>
+    </w:p>
+    <w:p>
+      <w:pPr>
+        <w:pStyle w:val="Prrafodelista"/>
+        <w:numPr>
+          <w:ilvl w:val="0"/>
+          <w:numId w:val="40"/>
+        </w:numPr>
+      </w:pPr>
+      <w:r>
+        <w:t>Cada elemento de datos JSON contiene pares de elementos "nombre": "valor". Los tipos de valores que podemos encontrar en Json son los siguientes:</w:t>
+      </w:r>
+    </w:p>
+    <w:p>
+      <w:pPr>
+        <w:pStyle w:val="Prrafodelista"/>
+        <w:numPr>
+          <w:ilvl w:val="1"/>
+          <w:numId w:val="40"/>
+        </w:numPr>
+      </w:pPr>
+      <w:r>
+        <w:t>Un número (entero o float)</w:t>
+      </w:r>
+    </w:p>
+    <w:p>
+      <w:pPr>
+        <w:pStyle w:val="Prrafodelista"/>
+        <w:numPr>
+          <w:ilvl w:val="1"/>
+          <w:numId w:val="40"/>
+        </w:numPr>
+      </w:pPr>
+      <w:r>
+        <w:t>Un string (entre comillas simples)</w:t>
+      </w:r>
+    </w:p>
+    <w:p>
+      <w:pPr>
+        <w:pStyle w:val="Prrafodelista"/>
+        <w:numPr>
+          <w:ilvl w:val="1"/>
+          <w:numId w:val="40"/>
+        </w:numPr>
+      </w:pPr>
+      <w:r>
+        <w:t>Un booleano (true o false)</w:t>
+      </w:r>
+    </w:p>
+    <w:p>
+      <w:pPr>
+        <w:pStyle w:val="Prrafodelista"/>
+        <w:numPr>
+          <w:ilvl w:val="1"/>
+          <w:numId w:val="40"/>
+        </w:numPr>
+      </w:pPr>
+      <w:r>
+        <w:t>Un array (entre corchetes [])</w:t>
+      </w:r>
+    </w:p>
+    <w:p>
+      <w:pPr>
+        <w:pStyle w:val="Prrafodelista"/>
+        <w:numPr>
+          <w:ilvl w:val="1"/>
+          <w:numId w:val="40"/>
+        </w:numPr>
+      </w:pPr>
+      <w:r>
+        <w:lastRenderedPageBreak/>
+        <w:t>Un objeto (entre llaves {})</w:t>
+      </w:r>
+    </w:p>
+    <w:p>
+      <w:pPr>
+        <w:pStyle w:val="Prrafodelista"/>
+        <w:numPr>
+          <w:ilvl w:val="1"/>
+          <w:numId w:val="40"/>
+        </w:numPr>
+      </w:pPr>
+      <w:r>
+        <w:t>Null</w:t>
+      </w:r>
+    </w:p>
+    <w:p>
+      <w:pPr>
+        <w:pStyle w:val="Prrafodelista"/>
+        <w:numPr>
+          <w:ilvl w:val="0"/>
+          <w:numId w:val="40"/>
+        </w:numPr>
+      </w:pPr>
+      <w:r>
+        <w:t>Una de las mayores ventajas que tiene el uso de JSON es que puede ser leído por cualquier lenguaje de programación. Por lo tanto, puede ser usado para el intercambio de información entre distintas tecnologías. Su fácil uso en javascript ha generado un gran número de seguidores de esta alternativa.</w:t>
+      </w:r>
+    </w:p>
+    <w:p>
+      <w:pPr>
+        <w:pStyle w:val="Prrafodelista"/>
+        <w:numPr>
+          <w:ilvl w:val="0"/>
+          <w:numId w:val="40"/>
+        </w:numPr>
+      </w:pPr>
+      <w:r>
+        <w:t>Existen muchas utilidades online que transforman el formato JSON a CSV, XML, etc. y viceversa (de CSV, XML).</w:t>
+      </w:r>
+    </w:p>
+    <w:p>
+      <w:pPr>
         <w:rPr>
           <w:color w:val="FF0000"/>
-          <w:lang w:eastAsia="es-ES"/>
-        </w:rPr>
-        <w:t xml:space="preserve">enumerar </w:t>
-      </w:r>
-      <w:r>
-        <w:rPr>
-          <w:color w:val="FF0000"/>
-          <w:lang w:eastAsia="es-ES"/>
-        </w:rPr>
-        <w:t>los recursos que has utilizado para la ejecución del proyecto (recursos técnicos, dispositivos, material de laboratorio, asistencia de expertos, etc.)</w:t>
-      </w:r>
-      <w:r>
-        <w:rPr>
-          <w:color w:val="FF0000"/>
-          <w:lang w:eastAsia="es-ES"/>
-        </w:rPr>
-        <w:t>. Si bien, en la sección donde se describe Metodología y Herramientas empleadas, se describen en detalle las mismas, en esta sección, únicamente debes enumerarlas.</w:t>
-      </w:r>
-    </w:p>
-    <w:p>
-      <w:pPr>
-        <w:rPr>
-          <w:color w:val="FF0000"/>
-          <w:lang w:eastAsia="es-ES"/>
-        </w:rPr>
-      </w:pPr>
-    </w:p>
-    <w:p>
-      <w:pPr>
-        <w:spacing w:before="0" w:after="0" w:line="240" w:lineRule="auto"/>
-        <w:jc w:val="left"/>
+        </w:rPr>
+      </w:pPr>
+    </w:p>
+    <w:p>
+      <w:pPr>
+        <w:pStyle w:val="Ttulo4"/>
+      </w:pPr>
+      <w:bookmarkStart w:id="131" w:name="_Toc135945162"/>
+      <w:r>
+        <w:t>JSONArray y JSONObject</w:t>
+      </w:r>
+      <w:bookmarkEnd w:id="131"/>
+    </w:p>
+    <w:p>
+      <w:r>
+        <w:t>Las clases para tratar los datos de un fichero JSON son las siguientes:</w:t>
+      </w:r>
+    </w:p>
+    <w:p>
+      <w:r>
+        <w:t>Un JSONArray es una secuencia ordenada de valores. Su forma de texto externo es una cadena entre corchetes con comas que separan los valores. El formulario interno es un objeto que tiene métodos get y opt para acceder a los valores por índice, y métodos put para agregar o reemplazar valores. Los valores pueden ser cualquiera de estos tipos: Boolean, JSONArray, JSONObject, Number, String o el objeto JSONObject.NULL.</w:t>
+      </w:r>
+    </w:p>
+    <w:p>
+      <w:r>
+        <w:t>Un JSONObject es una colección desordenada de pares de nombre/valor. Su forma externa es una cadena entre llaves con dos puntos entre los nombres y valores, y comas entre los valores y nombres. El formulario interno es un objeto que tiene métodos get y opt para acceder a los valores por nombre y métodos put para agregar o reemplazar valores por nombre. Los valores pueden ser cualquiera de estos tipos: Boolean, JSONArray, JSONObject, Number, String o el objeto JSONObject.NULL. Se puede usar un constructor JSONObject para convertir un texto JSON de formulario externo en un formulario interno cuyos valores se pueden recuperar con los métodos get y opt, o para convertir valores en un texto JSON usando los métodos put y toString. Un método get devuelve un valor si se puede encontrar uno y lanza una excepción si no se puede encontrar uno. Un método opt devuelve un valor predeterminado en lugar de generar una excepción, por lo que es útil para obtener valores opcionales.</w:t>
+      </w:r>
+    </w:p>
+    <w:p>
+      <w:pPr>
         <w:rPr>
           <w:rFonts w:asciiTheme="minorHAnsi" w:hAnsiTheme="minorHAnsi" w:cstheme="minorHAnsi"/>
           <w:b/>
@@ -21785,9 +23752,11 @@
           <w:lang w:eastAsia="es-ES"/>
         </w:rPr>
       </w:pPr>
-      <w:bookmarkStart w:id="128" w:name="_Toc37758902"/>
-      <w:bookmarkStart w:id="129" w:name="_Toc37845887"/>
-      <w:bookmarkStart w:id="130" w:name="_Toc135859793"/>
+      <w:r>
+        <w:t>Los métodos genéricos get() y opt() devuelven un objeto, que puede convertir o consultar por tipo. También hay métodos get y opt tipeados que verifican y coaccionan el tipo por usted. Los métodos opt difieren de los métodos get en que no lanzan. En su lugar, devuelven un valor especificado, como nulo.</w:t>
+      </w:r>
+      <w:bookmarkStart w:id="132" w:name="_Toc37758901"/>
+      <w:bookmarkStart w:id="133" w:name="_Toc37845886"/>
       <w:r>
         <w:br w:type="page"/>
       </w:r>
@@ -21796,13 +23765,89 @@
       <w:pPr>
         <w:pStyle w:val="Ttulo2"/>
       </w:pPr>
+      <w:bookmarkStart w:id="134" w:name="_Toc135945163"/>
+      <w:r>
+        <w:lastRenderedPageBreak/>
+        <w:t>Recursos requeridos</w:t>
+      </w:r>
+      <w:bookmarkEnd w:id="132"/>
+      <w:bookmarkEnd w:id="133"/>
+      <w:bookmarkEnd w:id="134"/>
+    </w:p>
+    <w:p>
+      <w:pPr>
+        <w:rPr>
+          <w:color w:val="FF0000"/>
+          <w:lang w:eastAsia="es-ES"/>
+        </w:rPr>
+      </w:pPr>
+      <w:r>
+        <w:rPr>
+          <w:color w:val="FF0000"/>
+          <w:lang w:eastAsia="es-ES"/>
+        </w:rPr>
+        <w:t xml:space="preserve">En este apartado debes </w:t>
+      </w:r>
+      <w:r>
+        <w:rPr>
+          <w:color w:val="FF0000"/>
+          <w:lang w:eastAsia="es-ES"/>
+        </w:rPr>
+        <w:t xml:space="preserve">enumerar </w:t>
+      </w:r>
+      <w:r>
+        <w:rPr>
+          <w:color w:val="FF0000"/>
+          <w:lang w:eastAsia="es-ES"/>
+        </w:rPr>
+        <w:t>los recursos que has utilizado para la ejecución del proyecto (recursos técnicos, dispositivos, material de laboratorio, asistencia de expertos, etc.)</w:t>
+      </w:r>
+      <w:r>
+        <w:rPr>
+          <w:color w:val="FF0000"/>
+          <w:lang w:eastAsia="es-ES"/>
+        </w:rPr>
+        <w:t>. Si bien, en la sección donde se describe Metodología y Herramientas empleadas, se describen en detalle las mismas, en esta sección, únicamente debes enumerarlas.</w:t>
+      </w:r>
+    </w:p>
+    <w:p>
+      <w:pPr>
+        <w:rPr>
+          <w:color w:val="FF0000"/>
+          <w:lang w:eastAsia="es-ES"/>
+        </w:rPr>
+      </w:pPr>
+    </w:p>
+    <w:p>
+      <w:pPr>
+        <w:spacing w:before="0" w:after="0" w:line="240" w:lineRule="auto"/>
+        <w:jc w:val="left"/>
+        <w:rPr>
+          <w:rFonts w:asciiTheme="minorHAnsi" w:hAnsiTheme="minorHAnsi" w:cstheme="minorHAnsi"/>
+          <w:b/>
+          <w:sz w:val="28"/>
+          <w:szCs w:val="24"/>
+          <w:lang w:eastAsia="es-ES"/>
+        </w:rPr>
+      </w:pPr>
+      <w:bookmarkStart w:id="135" w:name="_Toc37758902"/>
+      <w:bookmarkStart w:id="136" w:name="_Toc37845887"/>
+      <w:r>
+        <w:br w:type="page"/>
+      </w:r>
+    </w:p>
+    <w:p>
+      <w:pPr>
+        <w:pStyle w:val="Ttulo2"/>
+      </w:pPr>
+      <w:bookmarkStart w:id="137" w:name="_Toc135945164"/>
       <w:r>
         <w:lastRenderedPageBreak/>
         <w:t>Presupuesto</w:t>
       </w:r>
-      <w:bookmarkEnd w:id="128"/>
-      <w:bookmarkEnd w:id="129"/>
-      <w:bookmarkEnd w:id="130"/>
+      <w:bookmarkEnd w:id="135"/>
+      <w:bookmarkEnd w:id="136"/>
+      <w:bookmarkEnd w:id="137"/>
     </w:p>
     <w:p>
       <w:pPr>
@@ -22533,9 +24578,9 @@
         <w:pStyle w:val="Descripcin"/>
         <w:jc w:val="center"/>
       </w:pPr>
-      <w:bookmarkStart w:id="131" w:name="_Toc135461945"/>
-      <w:bookmarkStart w:id="132" w:name="_Toc37758903"/>
-      <w:bookmarkStart w:id="133" w:name="_Toc37845888"/>
+      <w:bookmarkStart w:id="138" w:name="_Toc135461945"/>
+      <w:bookmarkStart w:id="139" w:name="_Toc37758903"/>
+      <w:bookmarkStart w:id="140" w:name="_Toc37845888"/>
       <w:r>
         <w:t xml:space="preserve">Tabla </w:t>
       </w:r>
@@ -22563,20 +24608,37 @@
       <w:r>
         <w:t xml:space="preserve"> - Coste del proyecto</w:t>
       </w:r>
-      <w:bookmarkEnd w:id="131"/>
+      <w:bookmarkEnd w:id="138"/>
     </w:p>
     <w:p/>
     <w:p>
       <w:pPr>
+        <w:spacing w:before="0" w:after="0" w:line="240" w:lineRule="auto"/>
+        <w:jc w:val="left"/>
+        <w:rPr>
+          <w:rFonts w:asciiTheme="minorHAnsi" w:hAnsiTheme="minorHAnsi" w:cstheme="minorHAnsi"/>
+          <w:b/>
+          <w:sz w:val="28"/>
+          <w:szCs w:val="24"/>
+          <w:lang w:eastAsia="es-ES"/>
+        </w:rPr>
+      </w:pPr>
+      <w:r>
+        <w:br w:type="page"/>
+      </w:r>
+    </w:p>
+    <w:p>
+      <w:pPr>
         <w:pStyle w:val="Ttulo2"/>
       </w:pPr>
-      <w:bookmarkStart w:id="134" w:name="_Toc135859794"/>
-      <w:r>
+      <w:bookmarkStart w:id="141" w:name="_Toc135945165"/>
+      <w:r>
+        <w:lastRenderedPageBreak/>
         <w:t>Viabilidad</w:t>
       </w:r>
-      <w:bookmarkEnd w:id="132"/>
-      <w:bookmarkEnd w:id="133"/>
-      <w:bookmarkEnd w:id="134"/>
+      <w:bookmarkEnd w:id="139"/>
+      <w:bookmarkEnd w:id="140"/>
+      <w:bookmarkEnd w:id="141"/>
     </w:p>
     <w:p>
       <w:pPr>
@@ -22690,79 +24752,95 @@
         <w:rPr>
           <w:lang w:eastAsia="es-ES"/>
         </w:rPr>
+        <w:t>El proyecto t</w:t>
+      </w:r>
+      <w:r>
+        <w:rPr>
+          <w:lang w:eastAsia="es-ES"/>
+        </w:rPr>
+        <w:t xml:space="preserve">ambién es sostenible a largo plazo, debido a la </w:t>
+      </w:r>
+      <w:r>
+        <w:rPr>
+          <w:lang w:eastAsia="es-ES"/>
+        </w:rPr>
+        <w:t xml:space="preserve">amplia </w:t>
+      </w:r>
+      <w:r>
+        <w:rPr>
+          <w:lang w:eastAsia="es-ES"/>
+        </w:rPr>
+        <w:t>implantación del</w:t>
+      </w:r>
+      <w:r>
+        <w:rPr>
+          <w:lang w:eastAsia="es-ES"/>
+        </w:rPr>
+        <w:t xml:space="preserve"> lenguaje</w:t>
+      </w:r>
+      <w:r>
+        <w:rPr>
+          <w:lang w:eastAsia="es-ES"/>
+        </w:rPr>
+        <w:t xml:space="preserve"> </w:t>
+      </w:r>
+      <w:r>
+        <w:rPr>
+          <w:lang w:eastAsia="es-ES"/>
+        </w:rPr>
+        <w:t>Java</w:t>
+      </w:r>
+      <w:r>
+        <w:rPr>
+          <w:lang w:eastAsia="es-ES"/>
+        </w:rPr>
+        <w:t xml:space="preserve">, con las necesarias actualizaciones </w:t>
+      </w:r>
+      <w:r>
+        <w:rPr>
+          <w:lang w:eastAsia="es-ES"/>
+        </w:rPr>
+        <w:t xml:space="preserve">de la aplicación por la variación en los datos recopilados, la mejora en las predicciones </w:t>
+      </w:r>
+      <w:r>
+        <w:rPr>
+          <w:lang w:eastAsia="es-ES"/>
+        </w:rPr>
+        <w:t>y el previsible incremento de plazo y fiabilidad.</w:t>
+      </w:r>
+    </w:p>
+    <w:p>
+      <w:pPr>
+        <w:rPr>
+          <w:lang w:eastAsia="es-ES"/>
+        </w:rPr>
+      </w:pPr>
+    </w:p>
+    <w:p>
+      <w:pPr>
+        <w:spacing w:before="0" w:after="0" w:line="240" w:lineRule="auto"/>
+        <w:jc w:val="left"/>
+        <w:rPr>
+          <w:rFonts w:asciiTheme="minorHAnsi" w:hAnsiTheme="minorHAnsi" w:cstheme="minorHAnsi"/>
+          <w:b/>
+          <w:sz w:val="28"/>
+          <w:szCs w:val="24"/>
+          <w:lang w:eastAsia="es-ES"/>
+        </w:rPr>
+      </w:pPr>
+      <w:bookmarkStart w:id="142" w:name="_Toc37758904"/>
+      <w:bookmarkStart w:id="143" w:name="_Toc37845889"/>
+      <w:r>
+        <w:br w:type="page"/>
+      </w:r>
+    </w:p>
+    <w:p>
+      <w:pPr>
+        <w:pStyle w:val="Ttulo2"/>
+      </w:pPr>
+      <w:bookmarkStart w:id="144" w:name="_Toc135945166"/>
+      <w:r>
         <w:lastRenderedPageBreak/>
-        <w:t>El proyecto t</w:t>
-      </w:r>
-      <w:r>
-        <w:rPr>
-          <w:lang w:eastAsia="es-ES"/>
-        </w:rPr>
-        <w:t xml:space="preserve">ambién es sostenible a largo plazo, debido a la </w:t>
-      </w:r>
-      <w:r>
-        <w:rPr>
-          <w:lang w:eastAsia="es-ES"/>
-        </w:rPr>
-        <w:t xml:space="preserve">amplia </w:t>
-      </w:r>
-      <w:r>
-        <w:rPr>
-          <w:lang w:eastAsia="es-ES"/>
-        </w:rPr>
-        <w:t>implantación del</w:t>
-      </w:r>
-      <w:r>
-        <w:rPr>
-          <w:lang w:eastAsia="es-ES"/>
-        </w:rPr>
-        <w:t xml:space="preserve"> lenguaje</w:t>
-      </w:r>
-      <w:r>
-        <w:rPr>
-          <w:lang w:eastAsia="es-ES"/>
-        </w:rPr>
-        <w:t xml:space="preserve"> </w:t>
-      </w:r>
-      <w:r>
-        <w:rPr>
-          <w:lang w:eastAsia="es-ES"/>
-        </w:rPr>
-        <w:t>Java</w:t>
-      </w:r>
-      <w:r>
-        <w:rPr>
-          <w:lang w:eastAsia="es-ES"/>
-        </w:rPr>
-        <w:t xml:space="preserve">, con las necesarias actualizaciones </w:t>
-      </w:r>
-      <w:r>
-        <w:rPr>
-          <w:lang w:eastAsia="es-ES"/>
-        </w:rPr>
-        <w:t xml:space="preserve">de la aplicación por la variación en los datos recopilados, la mejora en las predicciones </w:t>
-      </w:r>
-      <w:r>
-        <w:rPr>
-          <w:lang w:eastAsia="es-ES"/>
-        </w:rPr>
-        <w:t>y el previsible incremento de plazo y fiabilidad.</w:t>
-      </w:r>
-    </w:p>
-    <w:p>
-      <w:pPr>
-        <w:rPr>
-          <w:lang w:eastAsia="es-ES"/>
-        </w:rPr>
-      </w:pPr>
-    </w:p>
-    <w:p>
-      <w:pPr>
-        <w:pStyle w:val="Ttulo2"/>
-      </w:pPr>
-      <w:bookmarkStart w:id="135" w:name="_Toc37758904"/>
-      <w:bookmarkStart w:id="136" w:name="_Toc37845889"/>
-      <w:bookmarkStart w:id="137" w:name="_Toc135859795"/>
-      <w:r>
         <w:t xml:space="preserve">Resultados </w:t>
       </w:r>
       <w:r>
@@ -22777,9 +24855,9 @@
       <w:r>
         <w:t>royecto</w:t>
       </w:r>
-      <w:bookmarkEnd w:id="135"/>
-      <w:bookmarkEnd w:id="136"/>
-      <w:bookmarkEnd w:id="137"/>
+      <w:bookmarkEnd w:id="142"/>
+      <w:bookmarkEnd w:id="143"/>
+      <w:bookmarkEnd w:id="144"/>
     </w:p>
     <w:p>
       <w:pPr>
@@ -22824,16 +24902,16 @@
       <w:pPr>
         <w:pStyle w:val="Ttulo1"/>
       </w:pPr>
-      <w:bookmarkStart w:id="138" w:name="_Toc37758905"/>
-      <w:bookmarkStart w:id="139" w:name="_Toc37845890"/>
-      <w:bookmarkStart w:id="140" w:name="_Toc135859796"/>
+      <w:bookmarkStart w:id="145" w:name="_Toc37758905"/>
+      <w:bookmarkStart w:id="146" w:name="_Toc37845890"/>
+      <w:bookmarkStart w:id="147" w:name="_Toc135945167"/>
       <w:r>
         <w:lastRenderedPageBreak/>
         <w:t>DISCUSIÓN</w:t>
       </w:r>
-      <w:bookmarkEnd w:id="138"/>
-      <w:bookmarkEnd w:id="139"/>
-      <w:bookmarkEnd w:id="140"/>
+      <w:bookmarkEnd w:id="145"/>
+      <w:bookmarkEnd w:id="146"/>
+      <w:bookmarkEnd w:id="147"/>
     </w:p>
     <w:p>
       <w:pPr>
@@ -23012,30 +25090,30 @@
       <w:pPr>
         <w:pStyle w:val="Ttulo1"/>
       </w:pPr>
-      <w:bookmarkStart w:id="141" w:name="_Toc37758906"/>
-      <w:bookmarkStart w:id="142" w:name="_Toc37845891"/>
-      <w:bookmarkStart w:id="143" w:name="_Toc135859797"/>
+      <w:bookmarkStart w:id="148" w:name="_Toc37758906"/>
+      <w:bookmarkStart w:id="149" w:name="_Toc37845891"/>
+      <w:bookmarkStart w:id="150" w:name="_Toc135945168"/>
       <w:r>
         <w:lastRenderedPageBreak/>
         <w:t>CONCLUSIONES</w:t>
       </w:r>
-      <w:bookmarkEnd w:id="141"/>
-      <w:bookmarkEnd w:id="142"/>
-      <w:bookmarkEnd w:id="143"/>
+      <w:bookmarkEnd w:id="148"/>
+      <w:bookmarkEnd w:id="149"/>
+      <w:bookmarkEnd w:id="150"/>
     </w:p>
     <w:p>
       <w:pPr>
         <w:pStyle w:val="Ttulo2"/>
       </w:pPr>
-      <w:bookmarkStart w:id="144" w:name="_Toc37758907"/>
-      <w:bookmarkStart w:id="145" w:name="_Toc37845892"/>
-      <w:bookmarkStart w:id="146" w:name="_Toc135859798"/>
+      <w:bookmarkStart w:id="151" w:name="_Toc37758907"/>
+      <w:bookmarkStart w:id="152" w:name="_Toc37845892"/>
+      <w:bookmarkStart w:id="153" w:name="_Toc135945169"/>
       <w:r>
         <w:t>Conclusiones del trabajo</w:t>
       </w:r>
-      <w:bookmarkEnd w:id="144"/>
-      <w:bookmarkEnd w:id="145"/>
-      <w:bookmarkEnd w:id="146"/>
+      <w:bookmarkEnd w:id="151"/>
+      <w:bookmarkEnd w:id="152"/>
+      <w:bookmarkEnd w:id="153"/>
     </w:p>
     <w:p>
       <w:pPr>
@@ -23065,15 +25143,15 @@
       <w:pPr>
         <w:pStyle w:val="Ttulo2"/>
       </w:pPr>
-      <w:bookmarkStart w:id="147" w:name="_Toc37758908"/>
-      <w:bookmarkStart w:id="148" w:name="_Toc37845893"/>
-      <w:bookmarkStart w:id="149" w:name="_Toc135859799"/>
+      <w:bookmarkStart w:id="154" w:name="_Toc37758908"/>
+      <w:bookmarkStart w:id="155" w:name="_Toc37845893"/>
+      <w:bookmarkStart w:id="156" w:name="_Toc135945170"/>
       <w:r>
         <w:t>Conclusiones personales</w:t>
       </w:r>
-      <w:bookmarkEnd w:id="147"/>
-      <w:bookmarkEnd w:id="148"/>
-      <w:bookmarkEnd w:id="149"/>
+      <w:bookmarkEnd w:id="154"/>
+      <w:bookmarkEnd w:id="155"/>
+      <w:bookmarkEnd w:id="156"/>
     </w:p>
     <w:p>
       <w:pPr>
@@ -23164,16 +25242,16 @@
       <w:pPr>
         <w:pStyle w:val="Ttulo1"/>
       </w:pPr>
-      <w:bookmarkStart w:id="150" w:name="_Toc37758909"/>
-      <w:bookmarkStart w:id="151" w:name="_Toc37845894"/>
-      <w:bookmarkStart w:id="152" w:name="_Toc135859800"/>
+      <w:bookmarkStart w:id="157" w:name="_Toc37758909"/>
+      <w:bookmarkStart w:id="158" w:name="_Toc37845894"/>
+      <w:bookmarkStart w:id="159" w:name="_Toc135945171"/>
       <w:r>
         <w:lastRenderedPageBreak/>
         <w:t>FUTURAS LÍNEAS DE TRABAJO</w:t>
       </w:r>
-      <w:bookmarkEnd w:id="150"/>
-      <w:bookmarkEnd w:id="151"/>
-      <w:bookmarkEnd w:id="152"/>
+      <w:bookmarkEnd w:id="157"/>
+      <w:bookmarkEnd w:id="158"/>
+      <w:bookmarkEnd w:id="159"/>
     </w:p>
     <w:p>
       <w:pPr>
@@ -23440,16 +25518,16 @@
       <w:pPr>
         <w:pStyle w:val="Ttulo1"/>
       </w:pPr>
-      <w:bookmarkStart w:id="153" w:name="_Toc37758910"/>
-      <w:bookmarkStart w:id="154" w:name="_Toc37845895"/>
-      <w:bookmarkStart w:id="155" w:name="_Toc135859801"/>
+      <w:bookmarkStart w:id="160" w:name="_Toc37758910"/>
+      <w:bookmarkStart w:id="161" w:name="_Toc37845895"/>
+      <w:bookmarkStart w:id="162" w:name="_Toc135945172"/>
       <w:r>
         <w:lastRenderedPageBreak/>
         <w:t>REFERENCIAS</w:t>
       </w:r>
-      <w:bookmarkEnd w:id="153"/>
-      <w:bookmarkEnd w:id="154"/>
-      <w:bookmarkEnd w:id="155"/>
+      <w:bookmarkEnd w:id="160"/>
+      <w:bookmarkEnd w:id="161"/>
+      <w:bookmarkEnd w:id="162"/>
     </w:p>
     <w:p>
       <w:pPr>
@@ -24531,16 +26609,16 @@
       <w:pPr>
         <w:pStyle w:val="Ttulo1"/>
       </w:pPr>
-      <w:bookmarkStart w:id="156" w:name="_Toc37758911"/>
-      <w:bookmarkStart w:id="157" w:name="_Toc37845896"/>
-      <w:bookmarkStart w:id="158" w:name="_Toc135859802"/>
+      <w:bookmarkStart w:id="163" w:name="_Toc37758911"/>
+      <w:bookmarkStart w:id="164" w:name="_Toc37845896"/>
+      <w:bookmarkStart w:id="165" w:name="_Toc135945173"/>
       <w:r>
         <w:lastRenderedPageBreak/>
         <w:t>ANEXOS</w:t>
       </w:r>
-      <w:bookmarkEnd w:id="156"/>
-      <w:bookmarkEnd w:id="157"/>
-      <w:bookmarkEnd w:id="158"/>
+      <w:bookmarkEnd w:id="163"/>
+      <w:bookmarkEnd w:id="164"/>
+      <w:bookmarkEnd w:id="165"/>
     </w:p>
     <w:p>
       <w:pPr>
@@ -29159,7 +31237,7 @@
   <w:abstractNum w:abstractNumId="37" w15:restartNumberingAfterBreak="0">
     <w:nsid w:val="77D50796"/>
     <w:multiLevelType w:val="hybridMultilevel"/>
-    <w:tmpl w:val="A61C0EEE"/>
+    <w:tmpl w:val="75026F2A"/>
     <w:lvl w:ilvl="0" w:tplc="0C0A0001">
       <w:start w:val="1"/>
       <w:numFmt w:val="bullet"/>
@@ -29172,7 +31250,7 @@
         <w:rFonts w:ascii="Symbol" w:hAnsi="Symbol" w:hint="default"/>
       </w:rPr>
     </w:lvl>
-    <w:lvl w:ilvl="1" w:tplc="0C0A0003" w:tentative="1">
+    <w:lvl w:ilvl="1" w:tplc="0C0A0003">
       <w:start w:val="1"/>
       <w:numFmt w:val="bullet"/>
       <w:lvlText w:val="o"/>
@@ -29606,6 +31684,9 @@
     <w:abstractNumId w:val="27"/>
   </w:num>
   <w:num w:numId="63" w16cid:durableId="1855529430">
+    <w:abstractNumId w:val="20"/>
+  </w:num>
+  <w:num w:numId="64" w16cid:durableId="1429279165">
     <w:abstractNumId w:val="20"/>
   </w:num>
   <w:numIdMacAtCleanup w:val="12"/>

</xml_diff>